<commit_message>
Update Chapter 5 Part 4 Rectangles, Regions, Clipping.docx
</commit_message>
<xml_diff>
--- a/7 ... Chapter 5/Chapter 5 Part 4 Rectangles, Regions, Clipping.docx
+++ b/7 ... Chapter 5/Chapter 5 Part 4 Rectangles, Regions, Clipping.docx
@@ -2595,26 +2595,1392 @@
       <w:pPr>
         <w:rPr>
           <w:rFonts w:ascii="Times New Roman" w:hAnsi="Times New Roman" w:cs="Times New Roman"/>
-          <w:sz w:val="24"/>
-          <w:szCs w:val="24"/>
-        </w:rPr>
-      </w:pPr>
-    </w:p>
-    <w:p>
-      <w:pPr>
-        <w:rPr>
-          <w:rFonts w:ascii="Times New Roman" w:hAnsi="Times New Roman" w:cs="Times New Roman"/>
-          <w:sz w:val="24"/>
-          <w:szCs w:val="24"/>
-        </w:rPr>
-      </w:pPr>
-      <w:r>
-        <w:rPr>
-          <w:rFonts w:ascii="Times New Roman" w:hAnsi="Times New Roman" w:cs="Times New Roman"/>
-          <w:sz w:val="24"/>
-          <w:szCs w:val="24"/>
-        </w:rPr>
-        <w:t>sfdasdf</w:t>
+          <w:sz w:val="28"/>
+          <w:szCs w:val="28"/>
+          <w14:textOutline w14:w="9525" w14:cap="rnd" w14:cmpd="sng" w14:algn="ctr">
+            <w14:solidFill>
+              <w14:srgbClr w14:val="00B050"/>
+            </w14:solidFill>
+            <w14:prstDash w14:val="solid"/>
+            <w14:bevel/>
+          </w14:textOutline>
+        </w:rPr>
+      </w:pPr>
+    </w:p>
+    <w:p>
+      <w:pPr>
+        <w:rPr>
+          <w:rFonts w:ascii="Times New Roman" w:hAnsi="Times New Roman" w:cs="Times New Roman"/>
+          <w:sz w:val="28"/>
+          <w:szCs w:val="28"/>
+          <w14:textOutline w14:w="9525" w14:cap="rnd" w14:cmpd="sng" w14:algn="ctr">
+            <w14:solidFill>
+              <w14:srgbClr w14:val="00B050"/>
+            </w14:solidFill>
+            <w14:prstDash w14:val="solid"/>
+            <w14:bevel/>
+          </w14:textOutline>
+        </w:rPr>
+      </w:pPr>
+      <w:r>
+        <w:rPr>
+          <w:rFonts w:ascii="Times New Roman" w:hAnsi="Times New Roman" w:cs="Times New Roman"/>
+          <w:sz w:val="28"/>
+          <w:szCs w:val="28"/>
+          <w14:textOutline w14:w="9525" w14:cap="rnd" w14:cmpd="sng" w14:algn="ctr">
+            <w14:solidFill>
+              <w14:srgbClr w14:val="00B050"/>
+            </w14:solidFill>
+            <w14:prstDash w14:val="solid"/>
+            <w14:bevel/>
+          </w14:textOutline>
+        </w:rPr>
+        <w:t>Creating and Painting Regions</w:t>
+      </w:r>
+    </w:p>
+    <w:p>
+      <w:pPr>
+        <w:rPr>
+          <w:rFonts w:ascii="Times New Roman" w:hAnsi="Times New Roman" w:cs="Times New Roman"/>
+          <w:sz w:val="24"/>
+          <w:szCs w:val="24"/>
+        </w:rPr>
+      </w:pPr>
+      <w:r>
+        <w:rPr>
+          <w:rFonts w:ascii="Times New Roman" w:hAnsi="Times New Roman" w:cs="Times New Roman"/>
+          <w:color w:val="CC00CC"/>
+          <w:sz w:val="24"/>
+          <w:szCs w:val="24"/>
+        </w:rPr>
+        <w:t xml:space="preserve">Regions </w:t>
+      </w:r>
+      <w:r>
+        <w:rPr>
+          <w:rFonts w:ascii="Times New Roman" w:hAnsi="Times New Roman" w:cs="Times New Roman"/>
+          <w:sz w:val="24"/>
+          <w:szCs w:val="24"/>
+        </w:rPr>
+        <w:t>are GDI objects that represent areas of the display composed of rectangles, polygons, and ellipses. They are primarily used for clipping, which restricts drawing operations to a specific portion of the client area. Regions can also be used for direct drawing operations.</w:t>
+      </w:r>
+    </w:p>
+    <w:p>
+      <w:pPr>
+        <w:rPr>
+          <w:rFonts w:ascii="Times New Roman" w:hAnsi="Times New Roman" w:cs="Times New Roman"/>
+          <w:sz w:val="24"/>
+          <w:szCs w:val="24"/>
+        </w:rPr>
+      </w:pPr>
+    </w:p>
+    <w:p>
+      <w:pPr>
+        <w:rPr>
+          <w:rFonts w:ascii="Times New Roman" w:hAnsi="Times New Roman" w:cs="Times New Roman"/>
+          <w:sz w:val="28"/>
+          <w:szCs w:val="28"/>
+          <w14:textOutline w14:w="9525" w14:cap="rnd" w14:cmpd="sng" w14:algn="ctr">
+            <w14:solidFill>
+              <w14:srgbClr w14:val="00B050"/>
+            </w14:solidFill>
+            <w14:prstDash w14:val="solid"/>
+            <w14:bevel/>
+          </w14:textOutline>
+        </w:rPr>
+      </w:pPr>
+      <w:r>
+        <w:rPr>
+          <w:rFonts w:ascii="Times New Roman" w:hAnsi="Times New Roman" w:cs="Times New Roman"/>
+          <w:sz w:val="28"/>
+          <w:szCs w:val="28"/>
+          <w14:textOutline w14:w="9525" w14:cap="rnd" w14:cmpd="sng" w14:algn="ctr">
+            <w14:solidFill>
+              <w14:srgbClr w14:val="00B050"/>
+            </w14:solidFill>
+            <w14:prstDash w14:val="solid"/>
+            <w14:bevel/>
+          </w14:textOutline>
+        </w:rPr>
+        <w:t>Creating Regions</w:t>
+      </w:r>
+    </w:p>
+    <w:p>
+      <w:pPr>
+        <w:rPr>
+          <w:rFonts w:ascii="Times New Roman" w:hAnsi="Times New Roman" w:cs="Times New Roman"/>
+          <w:sz w:val="24"/>
+          <w:szCs w:val="24"/>
+        </w:rPr>
+      </w:pPr>
+      <w:r>
+        <w:rPr>
+          <w:rFonts w:ascii="Times New Roman" w:hAnsi="Times New Roman" w:cs="Times New Roman"/>
+          <w:sz w:val="24"/>
+          <w:szCs w:val="24"/>
+        </w:rPr>
+        <w:t>Regions are created using various CreateRgn functions, each tailored to specific shapes:</w:t>
+      </w:r>
+    </w:p>
+    <w:p>
+      <w:pPr>
+        <w:pStyle w:val="ListParagraph"/>
+        <w:numPr>
+          <w:ilvl w:val="0"/>
+          <w:numId w:val="5"/>
+        </w:numPr>
+        <w:rPr>
+          <w:rFonts w:ascii="Times New Roman" w:hAnsi="Times New Roman" w:cs="Times New Roman"/>
+          <w:sz w:val="24"/>
+          <w:szCs w:val="24"/>
+        </w:rPr>
+      </w:pPr>
+      <w:r>
+        <w:rPr>
+          <w:rFonts w:ascii="Times New Roman" w:hAnsi="Times New Roman" w:cs="Times New Roman"/>
+          <w:color w:val="0000FF"/>
+          <w:sz w:val="24"/>
+          <w:szCs w:val="24"/>
+        </w:rPr>
+        <w:t xml:space="preserve">CreateRectRgn: </w:t>
+      </w:r>
+      <w:r>
+        <w:rPr>
+          <w:rFonts w:ascii="Times New Roman" w:hAnsi="Times New Roman" w:cs="Times New Roman"/>
+          <w:sz w:val="24"/>
+          <w:szCs w:val="24"/>
+        </w:rPr>
+        <w:t>Creates a rectangular region from specified coordinates.</w:t>
+      </w:r>
+    </w:p>
+    <w:p>
+      <w:pPr>
+        <w:pStyle w:val="ListParagraph"/>
+        <w:numPr>
+          <w:ilvl w:val="0"/>
+          <w:numId w:val="5"/>
+        </w:numPr>
+        <w:rPr>
+          <w:rFonts w:ascii="Times New Roman" w:hAnsi="Times New Roman" w:cs="Times New Roman"/>
+          <w:sz w:val="24"/>
+          <w:szCs w:val="24"/>
+        </w:rPr>
+      </w:pPr>
+      <w:r>
+        <w:rPr>
+          <w:rFonts w:ascii="Times New Roman" w:hAnsi="Times New Roman" w:cs="Times New Roman"/>
+          <w:color w:val="0000FF"/>
+          <w:sz w:val="24"/>
+          <w:szCs w:val="24"/>
+        </w:rPr>
+        <w:t xml:space="preserve">CreateEllipticRgn: </w:t>
+      </w:r>
+      <w:r>
+        <w:rPr>
+          <w:rFonts w:ascii="Times New Roman" w:hAnsi="Times New Roman" w:cs="Times New Roman"/>
+          <w:sz w:val="24"/>
+          <w:szCs w:val="24"/>
+        </w:rPr>
+        <w:t>Creates an elliptical region from specified coordinates.</w:t>
+      </w:r>
+    </w:p>
+    <w:p>
+      <w:pPr>
+        <w:pStyle w:val="ListParagraph"/>
+        <w:numPr>
+          <w:ilvl w:val="0"/>
+          <w:numId w:val="5"/>
+        </w:numPr>
+        <w:rPr>
+          <w:rFonts w:ascii="Times New Roman" w:hAnsi="Times New Roman" w:cs="Times New Roman"/>
+          <w:sz w:val="24"/>
+          <w:szCs w:val="24"/>
+        </w:rPr>
+      </w:pPr>
+      <w:r>
+        <w:rPr>
+          <w:rFonts w:ascii="Times New Roman" w:hAnsi="Times New Roman" w:cs="Times New Roman"/>
+          <w:color w:val="0000FF"/>
+          <w:sz w:val="24"/>
+          <w:szCs w:val="24"/>
+        </w:rPr>
+        <w:t xml:space="preserve">CreateRoundRectRgn: </w:t>
+      </w:r>
+      <w:r>
+        <w:rPr>
+          <w:rFonts w:ascii="Times New Roman" w:hAnsi="Times New Roman" w:cs="Times New Roman"/>
+          <w:sz w:val="24"/>
+          <w:szCs w:val="24"/>
+        </w:rPr>
+        <w:t>Creates a rectangular region with rounded corners.</w:t>
+      </w:r>
+    </w:p>
+    <w:p>
+      <w:pPr>
+        <w:pStyle w:val="ListParagraph"/>
+        <w:numPr>
+          <w:ilvl w:val="0"/>
+          <w:numId w:val="5"/>
+        </w:numPr>
+        <w:rPr>
+          <w:rFonts w:ascii="Times New Roman" w:hAnsi="Times New Roman" w:cs="Times New Roman"/>
+          <w:sz w:val="24"/>
+          <w:szCs w:val="24"/>
+        </w:rPr>
+      </w:pPr>
+      <w:r>
+        <w:rPr>
+          <w:rFonts w:ascii="Times New Roman" w:hAnsi="Times New Roman" w:cs="Times New Roman"/>
+          <w:color w:val="0000FF"/>
+          <w:sz w:val="24"/>
+          <w:szCs w:val="24"/>
+        </w:rPr>
+        <w:t xml:space="preserve">CreatePolygonRgn: </w:t>
+      </w:r>
+      <w:r>
+        <w:rPr>
+          <w:rFonts w:ascii="Times New Roman" w:hAnsi="Times New Roman" w:cs="Times New Roman"/>
+          <w:sz w:val="24"/>
+          <w:szCs w:val="24"/>
+        </w:rPr>
+        <w:t>Creates a polygonal region from an array of points.</w:t>
+      </w:r>
+    </w:p>
+    <w:p>
+      <w:pPr>
+        <w:pStyle w:val="ListParagraph"/>
+        <w:numPr>
+          <w:ilvl w:val="0"/>
+          <w:numId w:val="5"/>
+        </w:numPr>
+        <w:rPr>
+          <w:rFonts w:ascii="Times New Roman" w:hAnsi="Times New Roman" w:cs="Times New Roman"/>
+          <w:sz w:val="24"/>
+          <w:szCs w:val="24"/>
+        </w:rPr>
+      </w:pPr>
+      <w:r>
+        <w:rPr>
+          <w:rFonts w:ascii="Times New Roman" w:hAnsi="Times New Roman" w:cs="Times New Roman"/>
+          <w:color w:val="0000FF"/>
+          <w:sz w:val="24"/>
+          <w:szCs w:val="24"/>
+        </w:rPr>
+        <w:t xml:space="preserve">CreatePolyPolygonRgn: </w:t>
+      </w:r>
+      <w:r>
+        <w:rPr>
+          <w:rFonts w:ascii="Times New Roman" w:hAnsi="Times New Roman" w:cs="Times New Roman"/>
+          <w:sz w:val="24"/>
+          <w:szCs w:val="24"/>
+        </w:rPr>
+        <w:t>Creates multiple polygonal regions from an array of points.</w:t>
+      </w:r>
+    </w:p>
+    <w:p>
+      <w:pPr>
+        <w:rPr>
+          <w:rFonts w:ascii="Times New Roman" w:hAnsi="Times New Roman" w:cs="Times New Roman"/>
+          <w:sz w:val="24"/>
+          <w:szCs w:val="24"/>
+        </w:rPr>
+      </w:pPr>
+    </w:p>
+    <w:p>
+      <w:pPr>
+        <w:rPr>
+          <w:rFonts w:ascii="Times New Roman" w:hAnsi="Times New Roman" w:cs="Times New Roman"/>
+          <w:sz w:val="28"/>
+          <w:szCs w:val="28"/>
+          <w14:textOutline w14:w="9525" w14:cap="rnd" w14:cmpd="sng" w14:algn="ctr">
+            <w14:solidFill>
+              <w14:srgbClr w14:val="00B050"/>
+            </w14:solidFill>
+            <w14:prstDash w14:val="solid"/>
+            <w14:bevel/>
+          </w14:textOutline>
+        </w:rPr>
+      </w:pPr>
+    </w:p>
+    <w:p>
+      <w:pPr>
+        <w:rPr>
+          <w:rFonts w:ascii="Times New Roman" w:hAnsi="Times New Roman" w:cs="Times New Roman"/>
+          <w:sz w:val="28"/>
+          <w:szCs w:val="28"/>
+          <w14:textOutline w14:w="9525" w14:cap="rnd" w14:cmpd="sng" w14:algn="ctr">
+            <w14:solidFill>
+              <w14:srgbClr w14:val="00B050"/>
+            </w14:solidFill>
+            <w14:prstDash w14:val="solid"/>
+            <w14:bevel/>
+          </w14:textOutline>
+        </w:rPr>
+      </w:pPr>
+    </w:p>
+    <w:p>
+      <w:pPr>
+        <w:rPr>
+          <w:rFonts w:ascii="Times New Roman" w:hAnsi="Times New Roman" w:cs="Times New Roman"/>
+          <w:sz w:val="28"/>
+          <w:szCs w:val="28"/>
+          <w14:textOutline w14:w="9525" w14:cap="rnd" w14:cmpd="sng" w14:algn="ctr">
+            <w14:solidFill>
+              <w14:srgbClr w14:val="00B050"/>
+            </w14:solidFill>
+            <w14:prstDash w14:val="solid"/>
+            <w14:bevel/>
+          </w14:textOutline>
+        </w:rPr>
+      </w:pPr>
+    </w:p>
+    <w:p>
+      <w:pPr>
+        <w:rPr>
+          <w:rFonts w:ascii="Times New Roman" w:hAnsi="Times New Roman" w:cs="Times New Roman"/>
+          <w:sz w:val="28"/>
+          <w:szCs w:val="28"/>
+          <w14:textOutline w14:w="9525" w14:cap="rnd" w14:cmpd="sng" w14:algn="ctr">
+            <w14:solidFill>
+              <w14:srgbClr w14:val="00B050"/>
+            </w14:solidFill>
+            <w14:prstDash w14:val="solid"/>
+            <w14:bevel/>
+          </w14:textOutline>
+        </w:rPr>
+      </w:pPr>
+    </w:p>
+    <w:p>
+      <w:pPr>
+        <w:rPr>
+          <w:rFonts w:ascii="Times New Roman" w:hAnsi="Times New Roman" w:cs="Times New Roman"/>
+          <w:sz w:val="28"/>
+          <w:szCs w:val="28"/>
+          <w14:textOutline w14:w="9525" w14:cap="rnd" w14:cmpd="sng" w14:algn="ctr">
+            <w14:solidFill>
+              <w14:srgbClr w14:val="00B050"/>
+            </w14:solidFill>
+            <w14:prstDash w14:val="solid"/>
+            <w14:bevel/>
+          </w14:textOutline>
+        </w:rPr>
+      </w:pPr>
+    </w:p>
+    <w:p>
+      <w:pPr>
+        <w:rPr>
+          <w:rFonts w:ascii="Times New Roman" w:hAnsi="Times New Roman" w:cs="Times New Roman"/>
+          <w:sz w:val="28"/>
+          <w:szCs w:val="28"/>
+          <w14:textOutline w14:w="9525" w14:cap="rnd" w14:cmpd="sng" w14:algn="ctr">
+            <w14:solidFill>
+              <w14:srgbClr w14:val="00B050"/>
+            </w14:solidFill>
+            <w14:prstDash w14:val="solid"/>
+            <w14:bevel/>
+          </w14:textOutline>
+        </w:rPr>
+      </w:pPr>
+    </w:p>
+    <w:p>
+      <w:pPr>
+        <w:rPr>
+          <w:rFonts w:ascii="Times New Roman" w:hAnsi="Times New Roman" w:cs="Times New Roman"/>
+          <w:sz w:val="28"/>
+          <w:szCs w:val="28"/>
+          <w14:textOutline w14:w="9525" w14:cap="rnd" w14:cmpd="sng" w14:algn="ctr">
+            <w14:solidFill>
+              <w14:srgbClr w14:val="00B050"/>
+            </w14:solidFill>
+            <w14:prstDash w14:val="solid"/>
+            <w14:bevel/>
+          </w14:textOutline>
+        </w:rPr>
+      </w:pPr>
+      <w:r>
+        <w:rPr>
+          <w:rFonts w:ascii="Times New Roman" w:hAnsi="Times New Roman" w:cs="Times New Roman"/>
+          <w:sz w:val="28"/>
+          <w:szCs w:val="28"/>
+          <w14:textOutline w14:w="9525" w14:cap="rnd" w14:cmpd="sng" w14:algn="ctr">
+            <w14:solidFill>
+              <w14:srgbClr w14:val="00B050"/>
+            </w14:solidFill>
+            <w14:prstDash w14:val="solid"/>
+            <w14:bevel/>
+          </w14:textOutline>
+        </w:rPr>
+        <w:lastRenderedPageBreak/>
+        <w:t>Combining Regions</w:t>
+      </w:r>
+    </w:p>
+    <w:p>
+      <w:pPr>
+        <w:rPr>
+          <w:rFonts w:ascii="Times New Roman" w:hAnsi="Times New Roman" w:cs="Times New Roman"/>
+          <w:sz w:val="24"/>
+          <w:szCs w:val="24"/>
+        </w:rPr>
+      </w:pPr>
+      <w:r>
+        <w:rPr>
+          <w:rFonts w:ascii="Times New Roman" w:hAnsi="Times New Roman" w:cs="Times New Roman"/>
+          <w:sz w:val="24"/>
+          <w:szCs w:val="24"/>
+        </w:rPr>
+        <w:t>The CombineRgn function combines two source regions and stores the resulting combined region in a destination region. The iCombine parameter specifies the combination mode:</w:t>
+      </w:r>
+    </w:p>
+    <w:p>
+      <w:pPr>
+        <w:pStyle w:val="ListParagraph"/>
+        <w:numPr>
+          <w:ilvl w:val="0"/>
+          <w:numId w:val="6"/>
+        </w:numPr>
+        <w:rPr>
+          <w:rFonts w:ascii="Times New Roman" w:hAnsi="Times New Roman" w:cs="Times New Roman"/>
+          <w:sz w:val="24"/>
+          <w:szCs w:val="24"/>
+        </w:rPr>
+      </w:pPr>
+      <w:r>
+        <w:rPr>
+          <w:rFonts w:ascii="Times New Roman" w:hAnsi="Times New Roman" w:cs="Times New Roman"/>
+          <w:color w:val="0000FF"/>
+          <w:sz w:val="24"/>
+          <w:szCs w:val="24"/>
+        </w:rPr>
+        <w:t xml:space="preserve">RGN_AND: </w:t>
+      </w:r>
+      <w:r>
+        <w:rPr>
+          <w:rFonts w:ascii="Times New Roman" w:hAnsi="Times New Roman" w:cs="Times New Roman"/>
+          <w:sz w:val="24"/>
+          <w:szCs w:val="24"/>
+        </w:rPr>
+        <w:t>Intersect the two regions.</w:t>
+      </w:r>
+    </w:p>
+    <w:p>
+      <w:pPr>
+        <w:pStyle w:val="ListParagraph"/>
+        <w:numPr>
+          <w:ilvl w:val="0"/>
+          <w:numId w:val="6"/>
+        </w:numPr>
+        <w:rPr>
+          <w:rFonts w:ascii="Times New Roman" w:hAnsi="Times New Roman" w:cs="Times New Roman"/>
+          <w:sz w:val="24"/>
+          <w:szCs w:val="24"/>
+        </w:rPr>
+      </w:pPr>
+      <w:r>
+        <w:rPr>
+          <w:rFonts w:ascii="Times New Roman" w:hAnsi="Times New Roman" w:cs="Times New Roman"/>
+          <w:color w:val="0000FF"/>
+          <w:sz w:val="24"/>
+          <w:szCs w:val="24"/>
+        </w:rPr>
+        <w:t xml:space="preserve">RGN_OR: </w:t>
+      </w:r>
+      <w:r>
+        <w:rPr>
+          <w:rFonts w:ascii="Times New Roman" w:hAnsi="Times New Roman" w:cs="Times New Roman"/>
+          <w:sz w:val="24"/>
+          <w:szCs w:val="24"/>
+        </w:rPr>
+        <w:t>Union the two regions.</w:t>
+      </w:r>
+    </w:p>
+    <w:p>
+      <w:pPr>
+        <w:pStyle w:val="ListParagraph"/>
+        <w:numPr>
+          <w:ilvl w:val="0"/>
+          <w:numId w:val="6"/>
+        </w:numPr>
+        <w:rPr>
+          <w:rFonts w:ascii="Times New Roman" w:hAnsi="Times New Roman" w:cs="Times New Roman"/>
+          <w:sz w:val="24"/>
+          <w:szCs w:val="24"/>
+        </w:rPr>
+      </w:pPr>
+      <w:r>
+        <w:rPr>
+          <w:rFonts w:ascii="Times New Roman" w:hAnsi="Times New Roman" w:cs="Times New Roman"/>
+          <w:color w:val="0000FF"/>
+          <w:sz w:val="24"/>
+          <w:szCs w:val="24"/>
+        </w:rPr>
+        <w:t xml:space="preserve">RGN_XOR: </w:t>
+      </w:r>
+      <w:r>
+        <w:rPr>
+          <w:rFonts w:ascii="Times New Roman" w:hAnsi="Times New Roman" w:cs="Times New Roman"/>
+          <w:sz w:val="24"/>
+          <w:szCs w:val="24"/>
+        </w:rPr>
+        <w:t>Combine the regions excluding the overlapping area.</w:t>
+      </w:r>
+    </w:p>
+    <w:p>
+      <w:pPr>
+        <w:pStyle w:val="ListParagraph"/>
+        <w:numPr>
+          <w:ilvl w:val="0"/>
+          <w:numId w:val="6"/>
+        </w:numPr>
+        <w:rPr>
+          <w:rFonts w:ascii="Times New Roman" w:hAnsi="Times New Roman" w:cs="Times New Roman"/>
+          <w:sz w:val="24"/>
+          <w:szCs w:val="24"/>
+        </w:rPr>
+      </w:pPr>
+      <w:r>
+        <w:rPr>
+          <w:rFonts w:ascii="Times New Roman" w:hAnsi="Times New Roman" w:cs="Times New Roman"/>
+          <w:color w:val="0000FF"/>
+          <w:sz w:val="24"/>
+          <w:szCs w:val="24"/>
+        </w:rPr>
+        <w:t xml:space="preserve">RGN_DIFF: </w:t>
+      </w:r>
+      <w:r>
+        <w:rPr>
+          <w:rFonts w:ascii="Times New Roman" w:hAnsi="Times New Roman" w:cs="Times New Roman"/>
+          <w:sz w:val="24"/>
+          <w:szCs w:val="24"/>
+        </w:rPr>
+        <w:t>Combine the parts of hSrcRgn1 that are not in hSrcRgn2.</w:t>
+      </w:r>
+    </w:p>
+    <w:p>
+      <w:pPr>
+        <w:pStyle w:val="ListParagraph"/>
+        <w:numPr>
+          <w:ilvl w:val="0"/>
+          <w:numId w:val="6"/>
+        </w:numPr>
+        <w:rPr>
+          <w:rFonts w:ascii="Times New Roman" w:hAnsi="Times New Roman" w:cs="Times New Roman"/>
+          <w:sz w:val="24"/>
+          <w:szCs w:val="24"/>
+        </w:rPr>
+      </w:pPr>
+      <w:r>
+        <w:rPr>
+          <w:rFonts w:ascii="Times New Roman" w:hAnsi="Times New Roman" w:cs="Times New Roman"/>
+          <w:color w:val="0000FF"/>
+          <w:sz w:val="24"/>
+          <w:szCs w:val="24"/>
+        </w:rPr>
+        <w:t xml:space="preserve">RGN_COPY: </w:t>
+      </w:r>
+      <w:r>
+        <w:rPr>
+          <w:rFonts w:ascii="Times New Roman" w:hAnsi="Times New Roman" w:cs="Times New Roman"/>
+          <w:sz w:val="24"/>
+          <w:szCs w:val="24"/>
+        </w:rPr>
+        <w:t>Copy hSrcRgn1 to the destination region.</w:t>
+      </w:r>
+    </w:p>
+    <w:p>
+      <w:pPr>
+        <w:rPr>
+          <w:rFonts w:ascii="Times New Roman" w:hAnsi="Times New Roman" w:cs="Times New Roman"/>
+          <w:sz w:val="24"/>
+          <w:szCs w:val="24"/>
+        </w:rPr>
+      </w:pPr>
+    </w:p>
+    <w:p>
+      <w:pPr>
+        <w:rPr>
+          <w:rFonts w:ascii="Times New Roman" w:hAnsi="Times New Roman" w:cs="Times New Roman"/>
+          <w:sz w:val="28"/>
+          <w:szCs w:val="28"/>
+          <w14:textOutline w14:w="9525" w14:cap="rnd" w14:cmpd="sng" w14:algn="ctr">
+            <w14:solidFill>
+              <w14:srgbClr w14:val="00B050"/>
+            </w14:solidFill>
+            <w14:prstDash w14:val="solid"/>
+            <w14:bevel/>
+          </w14:textOutline>
+        </w:rPr>
+      </w:pPr>
+      <w:r>
+        <w:rPr>
+          <w:rFonts w:ascii="Times New Roman" w:hAnsi="Times New Roman" w:cs="Times New Roman"/>
+          <w:sz w:val="28"/>
+          <w:szCs w:val="28"/>
+          <w14:textOutline w14:w="9525" w14:cap="rnd" w14:cmpd="sng" w14:algn="ctr">
+            <w14:solidFill>
+              <w14:srgbClr w14:val="00B050"/>
+            </w14:solidFill>
+            <w14:prstDash w14:val="solid"/>
+            <w14:bevel/>
+          </w14:textOutline>
+        </w:rPr>
+        <w:t>Using Regions for Drawing</w:t>
+      </w:r>
+    </w:p>
+    <w:p>
+      <w:pPr>
+        <w:rPr>
+          <w:rFonts w:ascii="Times New Roman" w:hAnsi="Times New Roman" w:cs="Times New Roman"/>
+          <w:sz w:val="24"/>
+          <w:szCs w:val="24"/>
+        </w:rPr>
+      </w:pPr>
+      <w:r>
+        <w:rPr>
+          <w:rFonts w:ascii="Times New Roman" w:hAnsi="Times New Roman" w:cs="Times New Roman"/>
+          <w:sz w:val="24"/>
+          <w:szCs w:val="24"/>
+        </w:rPr>
+        <w:t>Regions can be used for drawing operations using the following functions:</w:t>
+      </w:r>
+    </w:p>
+    <w:p>
+      <w:pPr>
+        <w:pStyle w:val="ListParagraph"/>
+        <w:numPr>
+          <w:ilvl w:val="0"/>
+          <w:numId w:val="7"/>
+        </w:numPr>
+        <w:rPr>
+          <w:rFonts w:ascii="Times New Roman" w:hAnsi="Times New Roman" w:cs="Times New Roman"/>
+          <w:sz w:val="24"/>
+          <w:szCs w:val="24"/>
+        </w:rPr>
+      </w:pPr>
+      <w:r>
+        <w:rPr>
+          <w:rFonts w:ascii="Times New Roman" w:hAnsi="Times New Roman" w:cs="Times New Roman"/>
+          <w:color w:val="0000FF"/>
+          <w:sz w:val="24"/>
+          <w:szCs w:val="24"/>
+        </w:rPr>
+        <w:t xml:space="preserve">FillRgn: </w:t>
+      </w:r>
+      <w:r>
+        <w:rPr>
+          <w:rFonts w:ascii="Times New Roman" w:hAnsi="Times New Roman" w:cs="Times New Roman"/>
+          <w:sz w:val="24"/>
+          <w:szCs w:val="24"/>
+        </w:rPr>
+        <w:t>Fills the specified region with the current brush.</w:t>
+      </w:r>
+    </w:p>
+    <w:p>
+      <w:pPr>
+        <w:pStyle w:val="ListParagraph"/>
+        <w:numPr>
+          <w:ilvl w:val="0"/>
+          <w:numId w:val="7"/>
+        </w:numPr>
+        <w:rPr>
+          <w:rFonts w:ascii="Times New Roman" w:hAnsi="Times New Roman" w:cs="Times New Roman"/>
+          <w:sz w:val="24"/>
+          <w:szCs w:val="24"/>
+        </w:rPr>
+      </w:pPr>
+      <w:r>
+        <w:rPr>
+          <w:rFonts w:ascii="Times New Roman" w:hAnsi="Times New Roman" w:cs="Times New Roman"/>
+          <w:color w:val="0000FF"/>
+          <w:sz w:val="24"/>
+          <w:szCs w:val="24"/>
+        </w:rPr>
+        <w:t xml:space="preserve">FrameRgn: </w:t>
+      </w:r>
+      <w:r>
+        <w:rPr>
+          <w:rFonts w:ascii="Times New Roman" w:hAnsi="Times New Roman" w:cs="Times New Roman"/>
+          <w:sz w:val="24"/>
+          <w:szCs w:val="24"/>
+        </w:rPr>
+        <w:t>Draws a frame around the specified region using the current brush.</w:t>
+      </w:r>
+    </w:p>
+    <w:p>
+      <w:pPr>
+        <w:pStyle w:val="ListParagraph"/>
+        <w:numPr>
+          <w:ilvl w:val="0"/>
+          <w:numId w:val="7"/>
+        </w:numPr>
+        <w:rPr>
+          <w:rFonts w:ascii="Times New Roman" w:hAnsi="Times New Roman" w:cs="Times New Roman"/>
+          <w:sz w:val="24"/>
+          <w:szCs w:val="24"/>
+        </w:rPr>
+      </w:pPr>
+      <w:r>
+        <w:rPr>
+          <w:rFonts w:ascii="Times New Roman" w:hAnsi="Times New Roman" w:cs="Times New Roman"/>
+          <w:color w:val="0000FF"/>
+          <w:sz w:val="24"/>
+          <w:szCs w:val="24"/>
+        </w:rPr>
+        <w:t xml:space="preserve">InvertRgn: </w:t>
+      </w:r>
+      <w:r>
+        <w:rPr>
+          <w:rFonts w:ascii="Times New Roman" w:hAnsi="Times New Roman" w:cs="Times New Roman"/>
+          <w:sz w:val="24"/>
+          <w:szCs w:val="24"/>
+        </w:rPr>
+        <w:t>Inverts the pixels within the specified region.</w:t>
+      </w:r>
+    </w:p>
+    <w:p>
+      <w:pPr>
+        <w:pStyle w:val="ListParagraph"/>
+        <w:numPr>
+          <w:ilvl w:val="0"/>
+          <w:numId w:val="7"/>
+        </w:numPr>
+        <w:rPr>
+          <w:rFonts w:ascii="Times New Roman" w:hAnsi="Times New Roman" w:cs="Times New Roman"/>
+          <w:sz w:val="24"/>
+          <w:szCs w:val="24"/>
+        </w:rPr>
+      </w:pPr>
+      <w:r>
+        <w:rPr>
+          <w:rFonts w:ascii="Times New Roman" w:hAnsi="Times New Roman" w:cs="Times New Roman"/>
+          <w:color w:val="0000FF"/>
+          <w:sz w:val="24"/>
+          <w:szCs w:val="24"/>
+        </w:rPr>
+        <w:t xml:space="preserve">PaintRgn: </w:t>
+      </w:r>
+      <w:r>
+        <w:rPr>
+          <w:rFonts w:ascii="Times New Roman" w:hAnsi="Times New Roman" w:cs="Times New Roman"/>
+          <w:sz w:val="24"/>
+          <w:szCs w:val="24"/>
+        </w:rPr>
+        <w:t>Fills the specified region with the current brush.</w:t>
+      </w:r>
+    </w:p>
+    <w:p>
+      <w:pPr>
+        <w:rPr>
+          <w:rFonts w:ascii="Times New Roman" w:hAnsi="Times New Roman" w:cs="Times New Roman"/>
+          <w:sz w:val="24"/>
+          <w:szCs w:val="24"/>
+        </w:rPr>
+      </w:pPr>
+      <w:r>
+        <w:rPr>
+          <w:rFonts w:ascii="Times New Roman" w:hAnsi="Times New Roman" w:cs="Times New Roman"/>
+          <w:sz w:val="24"/>
+          <w:szCs w:val="24"/>
+        </w:rPr>
+        <w:t>These functions assume the region is defined in logical coordinates.</w:t>
+      </w:r>
+    </w:p>
+    <w:p>
+      <w:pPr>
+        <w:rPr>
+          <w:rFonts w:ascii="Times New Roman" w:hAnsi="Times New Roman" w:cs="Times New Roman"/>
+          <w:sz w:val="24"/>
+          <w:szCs w:val="24"/>
+        </w:rPr>
+      </w:pPr>
+    </w:p>
+    <w:p>
+      <w:pPr>
+        <w:rPr>
+          <w:rFonts w:ascii="Times New Roman" w:hAnsi="Times New Roman" w:cs="Times New Roman"/>
+          <w:sz w:val="28"/>
+          <w:szCs w:val="28"/>
+          <w14:textOutline w14:w="9525" w14:cap="rnd" w14:cmpd="sng" w14:algn="ctr">
+            <w14:solidFill>
+              <w14:srgbClr w14:val="00B050"/>
+            </w14:solidFill>
+            <w14:prstDash w14:val="solid"/>
+            <w14:bevel/>
+          </w14:textOutline>
+        </w:rPr>
+      </w:pPr>
+      <w:r>
+        <w:rPr>
+          <w:rFonts w:ascii="Times New Roman" w:hAnsi="Times New Roman" w:cs="Times New Roman"/>
+          <w:sz w:val="28"/>
+          <w:szCs w:val="28"/>
+          <w14:textOutline w14:w="9525" w14:cap="rnd" w14:cmpd="sng" w14:algn="ctr">
+            <w14:solidFill>
+              <w14:srgbClr w14:val="00B050"/>
+            </w14:solidFill>
+            <w14:prstDash w14:val="solid"/>
+            <w14:bevel/>
+          </w14:textOutline>
+        </w:rPr>
+        <w:t>Deleting Regions</w:t>
+      </w:r>
+    </w:p>
+    <w:p>
+      <w:pPr>
+        <w:rPr>
+          <w:rFonts w:ascii="Times New Roman" w:hAnsi="Times New Roman" w:cs="Times New Roman"/>
+          <w:sz w:val="24"/>
+          <w:szCs w:val="24"/>
+        </w:rPr>
+      </w:pPr>
+      <w:r>
+        <w:rPr>
+          <w:rFonts w:ascii="Times New Roman" w:hAnsi="Times New Roman" w:cs="Times New Roman"/>
+          <w:sz w:val="24"/>
+          <w:szCs w:val="24"/>
+        </w:rPr>
+        <w:t>When you're finished with a region, you should delete it using the DeleteObject function to release the associated resources.</w:t>
+      </w:r>
+    </w:p>
+    <w:p>
+      <w:pPr>
+        <w:rPr>
+          <w:rFonts w:ascii="Times New Roman" w:hAnsi="Times New Roman" w:cs="Times New Roman"/>
+          <w:sz w:val="24"/>
+          <w:szCs w:val="24"/>
+        </w:rPr>
+      </w:pPr>
+    </w:p>
+    <w:p>
+      <w:pPr>
+        <w:rPr>
+          <w:rFonts w:ascii="Times New Roman" w:hAnsi="Times New Roman" w:cs="Times New Roman"/>
+          <w:sz w:val="28"/>
+          <w:szCs w:val="28"/>
+          <w14:textOutline w14:w="9525" w14:cap="rnd" w14:cmpd="sng" w14:algn="ctr">
+            <w14:solidFill>
+              <w14:srgbClr w14:val="00B050"/>
+            </w14:solidFill>
+            <w14:prstDash w14:val="solid"/>
+            <w14:bevel/>
+          </w14:textOutline>
+        </w:rPr>
+      </w:pPr>
+      <w:r>
+        <w:rPr>
+          <w:rFonts w:ascii="Times New Roman" w:hAnsi="Times New Roman" w:cs="Times New Roman"/>
+          <w:sz w:val="28"/>
+          <w:szCs w:val="28"/>
+          <w14:textOutline w14:w="9525" w14:cap="rnd" w14:cmpd="sng" w14:algn="ctr">
+            <w14:solidFill>
+              <w14:srgbClr w14:val="00B050"/>
+            </w14:solidFill>
+            <w14:prstDash w14:val="solid"/>
+            <w14:bevel/>
+          </w14:textOutline>
+        </w:rPr>
+        <w:t>Example Usage</w:t>
+      </w:r>
+    </w:p>
+    <w:p>
+      <w:pPr>
+        <w:rPr>
+          <w:rFonts w:ascii="Times New Roman" w:hAnsi="Times New Roman" w:cs="Times New Roman"/>
+          <w:sz w:val="24"/>
+          <w:szCs w:val="24"/>
+        </w:rPr>
+      </w:pPr>
+      <w:r>
+        <w:rPr>
+          <w:rFonts w:ascii="Times New Roman" w:hAnsi="Times New Roman" w:cs="Times New Roman"/>
+          <w:sz w:val="24"/>
+          <w:szCs w:val="24"/>
+        </w:rPr>
+        <w:t>Here's an example of how to create and use regions:</w:t>
+      </w:r>
+    </w:p>
+    <w:p>
+      <w:pPr>
+        <w:rPr>
+          <w:rFonts w:ascii="Times New Roman" w:hAnsi="Times New Roman" w:cs="Times New Roman"/>
+          <w:sz w:val="24"/>
+          <w:szCs w:val="24"/>
+        </w:rPr>
+      </w:pPr>
+      <w:r>
+        <w:rPr>
+          <w:rFonts w:ascii="Times New Roman" w:hAnsi="Times New Roman" w:cs="Times New Roman"/>
+          <w:sz w:val="24"/>
+          <w:szCs w:val="24"/>
+        </w:rPr>
+        <w:drawing>
+          <wp:inline distT="0" distB="0" distL="0" distR="0" wp14:anchorId="580A4EE8" wp14:editId="18069F29">
+            <wp:extent cx="4182162" cy="1803043"/>
+            <wp:effectExtent l="0" t="0" r="8890" b="6985"/>
+            <wp:docPr id="3" name="Picture 3"/>
+            <wp:cNvGraphicFramePr>
+              <a:graphicFrameLocks xmlns:a="http://schemas.openxmlformats.org/drawingml/2006/main" noChangeAspect="1"/>
+            </wp:cNvGraphicFramePr>
+            <a:graphic xmlns:a="http://schemas.openxmlformats.org/drawingml/2006/main">
+              <a:graphicData uri="http://schemas.openxmlformats.org/drawingml/2006/picture">
+                <pic:pic xmlns:pic="http://schemas.openxmlformats.org/drawingml/2006/picture">
+                  <pic:nvPicPr>
+                    <pic:cNvPr id="1" name=""/>
+                    <pic:cNvPicPr/>
+                  </pic:nvPicPr>
+                  <pic:blipFill>
+                    <a:blip r:embed="rId7"/>
+                    <a:stretch>
+                      <a:fillRect/>
+                    </a:stretch>
+                  </pic:blipFill>
+                  <pic:spPr>
+                    <a:xfrm>
+                      <a:off x="0" y="0"/>
+                      <a:ext cx="4257068" cy="1835337"/>
+                    </a:xfrm>
+                    <a:prstGeom prst="rect">
+                      <a:avLst/>
+                    </a:prstGeom>
+                  </pic:spPr>
+                </pic:pic>
+              </a:graphicData>
+            </a:graphic>
+          </wp:inline>
+        </w:drawing>
+      </w:r>
+    </w:p>
+    <w:p>
+      <w:pPr>
+        <w:rPr>
+          <w:rFonts w:ascii="Times New Roman" w:hAnsi="Times New Roman" w:cs="Times New Roman"/>
+          <w:sz w:val="24"/>
+          <w:szCs w:val="24"/>
+        </w:rPr>
+      </w:pPr>
+    </w:p>
+    <w:p>
+      <w:pPr>
+        <w:rPr>
+          <w:rFonts w:ascii="Times New Roman" w:hAnsi="Times New Roman" w:cs="Times New Roman"/>
+          <w:sz w:val="24"/>
+          <w:szCs w:val="24"/>
+        </w:rPr>
+      </w:pPr>
+      <w:r>
+        <w:rPr>
+          <w:rFonts w:ascii="Times New Roman" w:hAnsi="Times New Roman" w:cs="Times New Roman"/>
+          <w:sz w:val="24"/>
+          <w:szCs w:val="24"/>
+        </w:rPr>
+        <w:lastRenderedPageBreak/>
+        <w:t xml:space="preserve">This </w:t>
+      </w:r>
+      <w:r>
+        <w:rPr>
+          <w:rFonts w:ascii="Times New Roman" w:hAnsi="Times New Roman" w:cs="Times New Roman"/>
+          <w:color w:val="0000FF"/>
+          <w:sz w:val="24"/>
+          <w:szCs w:val="24"/>
+        </w:rPr>
+        <w:t xml:space="preserve">code creates a rectangular region (hRgn1), </w:t>
+      </w:r>
+      <w:r>
+        <w:rPr>
+          <w:rFonts w:ascii="Times New Roman" w:hAnsi="Times New Roman" w:cs="Times New Roman"/>
+          <w:sz w:val="24"/>
+          <w:szCs w:val="24"/>
+        </w:rPr>
+        <w:t xml:space="preserve">an elliptical region (hRgn2), and then combines them using RGN_OR to create a destination region (hDestRgn). </w:t>
+      </w:r>
+    </w:p>
+    <w:p>
+      <w:pPr>
+        <w:rPr>
+          <w:rFonts w:ascii="Times New Roman" w:hAnsi="Times New Roman" w:cs="Times New Roman"/>
+          <w:sz w:val="24"/>
+          <w:szCs w:val="24"/>
+        </w:rPr>
+      </w:pPr>
+      <w:r>
+        <w:rPr>
+          <w:rFonts w:ascii="Times New Roman" w:hAnsi="Times New Roman" w:cs="Times New Roman"/>
+          <w:sz w:val="24"/>
+          <w:szCs w:val="24"/>
+        </w:rPr>
+        <w:t xml:space="preserve">It then </w:t>
+      </w:r>
+      <w:r>
+        <w:rPr>
+          <w:rFonts w:ascii="Times New Roman" w:hAnsi="Times New Roman" w:cs="Times New Roman"/>
+          <w:color w:val="C00000"/>
+          <w:sz w:val="24"/>
+          <w:szCs w:val="24"/>
+        </w:rPr>
+        <w:t>fills the destination region with a black brush</w:t>
+      </w:r>
+      <w:r>
+        <w:rPr>
+          <w:rFonts w:ascii="Times New Roman" w:hAnsi="Times New Roman" w:cs="Times New Roman"/>
+          <w:sz w:val="24"/>
+          <w:szCs w:val="24"/>
+        </w:rPr>
+        <w:t>. Finally, it deletes all the regions and releases the device context.</w:t>
+      </w:r>
+    </w:p>
+    <w:p>
+      <w:pPr>
+        <w:rPr>
+          <w:rFonts w:ascii="Times New Roman" w:hAnsi="Times New Roman" w:cs="Times New Roman"/>
+          <w:sz w:val="24"/>
+          <w:szCs w:val="24"/>
+        </w:rPr>
+      </w:pPr>
+      <w:r>
+        <w:rPr>
+          <w:rFonts w:ascii="Times New Roman" w:hAnsi="Times New Roman" w:cs="Times New Roman"/>
+          <w:sz w:val="24"/>
+          <w:szCs w:val="24"/>
+        </w:rPr>
+        <w:t xml:space="preserve">Regions provide a </w:t>
+      </w:r>
+      <w:r>
+        <w:rPr>
+          <w:rFonts w:ascii="Times New Roman" w:hAnsi="Times New Roman" w:cs="Times New Roman"/>
+          <w:color w:val="CC00CC"/>
+          <w:sz w:val="24"/>
+          <w:szCs w:val="24"/>
+        </w:rPr>
+        <w:t xml:space="preserve">powerful tool for clipping and drawing operations </w:t>
+      </w:r>
+      <w:r>
+        <w:rPr>
+          <w:rFonts w:ascii="Times New Roman" w:hAnsi="Times New Roman" w:cs="Times New Roman"/>
+          <w:sz w:val="24"/>
+          <w:szCs w:val="24"/>
+        </w:rPr>
+        <w:t>in Windows graphics programming.</w:t>
+      </w:r>
+    </w:p>
+    <w:p>
+      <w:pPr>
+        <w:rPr>
+          <w:rFonts w:ascii="Times New Roman" w:hAnsi="Times New Roman" w:cs="Times New Roman"/>
+          <w:sz w:val="24"/>
+          <w:szCs w:val="24"/>
+        </w:rPr>
+      </w:pPr>
+    </w:p>
+    <w:p>
+      <w:pPr>
+        <w:rPr>
+          <w:rFonts w:ascii="Times New Roman" w:hAnsi="Times New Roman" w:cs="Times New Roman"/>
+          <w:sz w:val="40"/>
+          <w:szCs w:val="40"/>
+          <w14:textOutline w14:w="9525" w14:cap="rnd" w14:cmpd="sng" w14:algn="ctr">
+            <w14:solidFill>
+              <w14:srgbClr w14:val="FF0000"/>
+            </w14:solidFill>
+            <w14:prstDash w14:val="solid"/>
+            <w14:bevel/>
+          </w14:textOutline>
+        </w:rPr>
+      </w:pPr>
+      <w:r>
+        <w:rPr>
+          <w:rFonts w:ascii="Times New Roman" w:hAnsi="Times New Roman" w:cs="Times New Roman"/>
+          <w:sz w:val="40"/>
+          <w:szCs w:val="40"/>
+          <w14:textOutline w14:w="9525" w14:cap="rnd" w14:cmpd="sng" w14:algn="ctr">
+            <w14:solidFill>
+              <w14:srgbClr w14:val="FF0000"/>
+            </w14:solidFill>
+            <w14:prstDash w14:val="solid"/>
+            <w14:bevel/>
+          </w14:textOutline>
+        </w:rPr>
+        <w:t>CLIPPING WITH RECTANGLES AND REGIONS</w:t>
+      </w:r>
+    </w:p>
+    <w:p>
+      <w:pPr>
+        <w:rPr>
+          <w:rFonts w:ascii="Times New Roman" w:hAnsi="Times New Roman" w:cs="Times New Roman"/>
+          <w:sz w:val="24"/>
+          <w:szCs w:val="24"/>
+        </w:rPr>
+      </w:pPr>
+      <w:r>
+        <w:rPr>
+          <w:rFonts w:ascii="Times New Roman" w:hAnsi="Times New Roman" w:cs="Times New Roman"/>
+          <w:color w:val="0000FF"/>
+          <w:sz w:val="24"/>
+          <w:szCs w:val="24"/>
+        </w:rPr>
+        <w:t xml:space="preserve">Clipping </w:t>
+      </w:r>
+      <w:r>
+        <w:rPr>
+          <w:rFonts w:ascii="Times New Roman" w:hAnsi="Times New Roman" w:cs="Times New Roman"/>
+          <w:sz w:val="24"/>
+          <w:szCs w:val="24"/>
+        </w:rPr>
+        <w:t>is a fundamental concept in graphics programming, restricting drawing operations to a specific area of the display. Regions, along with rectangles, play a crucial role in clipping operations.</w:t>
+      </w:r>
+    </w:p>
+    <w:p>
+      <w:pPr>
+        <w:rPr>
+          <w:rFonts w:ascii="Times New Roman" w:hAnsi="Times New Roman" w:cs="Times New Roman"/>
+          <w:sz w:val="24"/>
+          <w:szCs w:val="24"/>
+        </w:rPr>
+      </w:pPr>
+    </w:p>
+    <w:p>
+      <w:pPr>
+        <w:rPr>
+          <w:rFonts w:ascii="Times New Roman" w:hAnsi="Times New Roman" w:cs="Times New Roman"/>
+          <w:sz w:val="28"/>
+          <w:szCs w:val="28"/>
+          <w14:textOutline w14:w="9525" w14:cap="rnd" w14:cmpd="sng" w14:algn="ctr">
+            <w14:solidFill>
+              <w14:srgbClr w14:val="00B050"/>
+            </w14:solidFill>
+            <w14:prstDash w14:val="solid"/>
+            <w14:bevel/>
+          </w14:textOutline>
+        </w:rPr>
+      </w:pPr>
+      <w:r>
+        <w:rPr>
+          <w:rFonts w:ascii="Times New Roman" w:hAnsi="Times New Roman" w:cs="Times New Roman"/>
+          <w:sz w:val="28"/>
+          <w:szCs w:val="28"/>
+          <w14:textOutline w14:w="9525" w14:cap="rnd" w14:cmpd="sng" w14:algn="ctr">
+            <w14:solidFill>
+              <w14:srgbClr w14:val="00B050"/>
+            </w14:solidFill>
+            <w14:prstDash w14:val="solid"/>
+            <w14:bevel/>
+          </w14:textOutline>
+        </w:rPr>
+        <w:t>InvalidateRect and ValidateRect</w:t>
+      </w:r>
+    </w:p>
+    <w:p>
+      <w:pPr>
+        <w:rPr>
+          <w:rFonts w:ascii="Times New Roman" w:hAnsi="Times New Roman" w:cs="Times New Roman"/>
+          <w:sz w:val="24"/>
+          <w:szCs w:val="24"/>
+        </w:rPr>
+      </w:pPr>
+      <w:r>
+        <w:rPr>
+          <w:rFonts w:ascii="Times New Roman" w:hAnsi="Times New Roman" w:cs="Times New Roman"/>
+          <w:sz w:val="24"/>
+          <w:szCs w:val="24"/>
+        </w:rPr>
+        <w:t>The InvalidateRect function invalidates a rectangular portion of the display, triggering a WM_PAINT message. This function can be used to erase the client area and generate a WM_PAINT message:</w:t>
+      </w:r>
+    </w:p>
+    <w:p>
+      <w:pPr>
+        <w:rPr>
+          <w:rFonts w:ascii="Times New Roman" w:hAnsi="Times New Roman" w:cs="Times New Roman"/>
+          <w:sz w:val="24"/>
+          <w:szCs w:val="24"/>
+        </w:rPr>
+      </w:pPr>
+      <w:r>
+        <w:rPr>
+          <w:rFonts w:ascii="Times New Roman" w:hAnsi="Times New Roman" w:cs="Times New Roman"/>
+          <w:sz w:val="24"/>
+          <w:szCs w:val="24"/>
+        </w:rPr>
+        <w:drawing>
+          <wp:inline distT="0" distB="0" distL="0" distR="0" wp14:anchorId="64DD2376" wp14:editId="58DA5C31">
+            <wp:extent cx="2706239" cy="347729"/>
+            <wp:effectExtent l="0" t="0" r="0" b="0"/>
+            <wp:docPr id="4" name="Picture 4"/>
+            <wp:cNvGraphicFramePr>
+              <a:graphicFrameLocks xmlns:a="http://schemas.openxmlformats.org/drawingml/2006/main" noChangeAspect="1"/>
+            </wp:cNvGraphicFramePr>
+            <a:graphic xmlns:a="http://schemas.openxmlformats.org/drawingml/2006/main">
+              <a:graphicData uri="http://schemas.openxmlformats.org/drawingml/2006/picture">
+                <pic:pic xmlns:pic="http://schemas.openxmlformats.org/drawingml/2006/picture">
+                  <pic:nvPicPr>
+                    <pic:cNvPr id="1" name=""/>
+                    <pic:cNvPicPr/>
+                  </pic:nvPicPr>
+                  <pic:blipFill>
+                    <a:blip r:embed="rId8"/>
+                    <a:stretch>
+                      <a:fillRect/>
+                    </a:stretch>
+                  </pic:blipFill>
+                  <pic:spPr>
+                    <a:xfrm>
+                      <a:off x="0" y="0"/>
+                      <a:ext cx="2773173" cy="356329"/>
+                    </a:xfrm>
+                    <a:prstGeom prst="rect">
+                      <a:avLst/>
+                    </a:prstGeom>
+                  </pic:spPr>
+                </pic:pic>
+              </a:graphicData>
+            </a:graphic>
+          </wp:inline>
+        </w:drawing>
+      </w:r>
+    </w:p>
+    <w:p>
+      <w:pPr>
+        <w:rPr>
+          <w:rFonts w:ascii="Times New Roman" w:hAnsi="Times New Roman" w:cs="Times New Roman"/>
+          <w:sz w:val="24"/>
+          <w:szCs w:val="24"/>
+        </w:rPr>
+      </w:pPr>
+      <w:r>
+        <w:rPr>
+          <w:rFonts w:ascii="Times New Roman" w:hAnsi="Times New Roman" w:cs="Times New Roman"/>
+          <w:sz w:val="24"/>
+          <w:szCs w:val="24"/>
+        </w:rPr>
+        <w:t xml:space="preserve">The </w:t>
+      </w:r>
+      <w:r>
+        <w:rPr>
+          <w:rFonts w:ascii="Times New Roman" w:hAnsi="Times New Roman" w:cs="Times New Roman"/>
+          <w:color w:val="0000FF"/>
+          <w:sz w:val="24"/>
+          <w:szCs w:val="24"/>
+        </w:rPr>
+        <w:t xml:space="preserve">GetUpdateRect function </w:t>
+      </w:r>
+      <w:r>
+        <w:rPr>
+          <w:rFonts w:ascii="Times New Roman" w:hAnsi="Times New Roman" w:cs="Times New Roman"/>
+          <w:sz w:val="24"/>
+          <w:szCs w:val="24"/>
+        </w:rPr>
+        <w:t xml:space="preserve">retrieves the coordinates of the invalid rectangle. Alternatively, the ValidateRect function validates a specific rectangle within the client area. </w:t>
+      </w:r>
+    </w:p>
+    <w:p>
+      <w:pPr>
+        <w:rPr>
+          <w:rFonts w:ascii="Times New Roman" w:hAnsi="Times New Roman" w:cs="Times New Roman"/>
+          <w:sz w:val="24"/>
+          <w:szCs w:val="24"/>
+        </w:rPr>
+      </w:pPr>
+      <w:r>
+        <w:rPr>
+          <w:rFonts w:ascii="Times New Roman" w:hAnsi="Times New Roman" w:cs="Times New Roman"/>
+          <w:sz w:val="24"/>
+          <w:szCs w:val="24"/>
+        </w:rPr>
+        <w:t xml:space="preserve">Upon receiving a WM_PAINT message, the invalid rectangle's coordinates are accessible through the </w:t>
+      </w:r>
+      <w:r>
+        <w:rPr>
+          <w:rFonts w:ascii="Times New Roman" w:hAnsi="Times New Roman" w:cs="Times New Roman"/>
+          <w:color w:val="9900CC"/>
+          <w:sz w:val="24"/>
+          <w:szCs w:val="24"/>
+        </w:rPr>
+        <w:t>PAINTSTRUCT structure populated by the BeginPaint function</w:t>
+      </w:r>
+      <w:r>
+        <w:rPr>
+          <w:rFonts w:ascii="Times New Roman" w:hAnsi="Times New Roman" w:cs="Times New Roman"/>
+          <w:sz w:val="24"/>
+          <w:szCs w:val="24"/>
+        </w:rPr>
+        <w:t xml:space="preserve">. </w:t>
+      </w:r>
+    </w:p>
+    <w:p>
+      <w:pPr>
+        <w:rPr>
+          <w:rFonts w:ascii="Times New Roman" w:hAnsi="Times New Roman" w:cs="Times New Roman"/>
+          <w:sz w:val="24"/>
+          <w:szCs w:val="24"/>
+        </w:rPr>
+      </w:pPr>
+      <w:r>
+        <w:rPr>
+          <w:rFonts w:ascii="Times New Roman" w:hAnsi="Times New Roman" w:cs="Times New Roman"/>
+          <w:sz w:val="24"/>
+          <w:szCs w:val="24"/>
+        </w:rPr>
+        <w:t>This invalid rectangle defines the "clipping region," restricting drawing operations to its boundaries.</w:t>
+      </w:r>
+    </w:p>
+    <w:p>
+      <w:pPr>
+        <w:rPr>
+          <w:rFonts w:ascii="Times New Roman" w:hAnsi="Times New Roman" w:cs="Times New Roman"/>
+          <w:sz w:val="28"/>
+          <w:szCs w:val="28"/>
+          <w14:textOutline w14:w="9525" w14:cap="rnd" w14:cmpd="sng" w14:algn="ctr">
+            <w14:solidFill>
+              <w14:srgbClr w14:val="00B050"/>
+            </w14:solidFill>
+            <w14:prstDash w14:val="solid"/>
+            <w14:bevel/>
+          </w14:textOutline>
+        </w:rPr>
+      </w:pPr>
+    </w:p>
+    <w:p>
+      <w:pPr>
+        <w:rPr>
+          <w:rFonts w:ascii="Times New Roman" w:hAnsi="Times New Roman" w:cs="Times New Roman"/>
+          <w:sz w:val="28"/>
+          <w:szCs w:val="28"/>
+          <w14:textOutline w14:w="9525" w14:cap="rnd" w14:cmpd="sng" w14:algn="ctr">
+            <w14:solidFill>
+              <w14:srgbClr w14:val="00B050"/>
+            </w14:solidFill>
+            <w14:prstDash w14:val="solid"/>
+            <w14:bevel/>
+          </w14:textOutline>
+        </w:rPr>
+      </w:pPr>
+      <w:r>
+        <w:rPr>
+          <w:rFonts w:ascii="Times New Roman" w:hAnsi="Times New Roman" w:cs="Times New Roman"/>
+          <w:sz w:val="28"/>
+          <w:szCs w:val="28"/>
+          <w14:textOutline w14:w="9525" w14:cap="rnd" w14:cmpd="sng" w14:algn="ctr">
+            <w14:solidFill>
+              <w14:srgbClr w14:val="00B050"/>
+            </w14:solidFill>
+            <w14:prstDash w14:val="solid"/>
+            <w14:bevel/>
+          </w14:textOutline>
+        </w:rPr>
+        <w:t>InvalidateRgn and ValidateRgn</w:t>
+      </w:r>
+    </w:p>
+    <w:p>
+      <w:pPr>
+        <w:rPr>
+          <w:rFonts w:ascii="Times New Roman" w:hAnsi="Times New Roman" w:cs="Times New Roman"/>
+          <w:sz w:val="24"/>
+          <w:szCs w:val="24"/>
+        </w:rPr>
+      </w:pPr>
+      <w:r>
+        <w:rPr>
+          <w:rFonts w:ascii="Times New Roman" w:hAnsi="Times New Roman" w:cs="Times New Roman"/>
+          <w:sz w:val="24"/>
+          <w:szCs w:val="24"/>
+        </w:rPr>
+        <w:t>Windows provides InvalidateRgn and ValidateRgn functions, similar to their rectangular counterparts, but operate on regions instead of rectangles:</w:t>
       </w:r>
     </w:p>
     <w:sectPr>
@@ -2630,6 +3996,119 @@
 <file path=word/numbering.xml><?xml version="1.0" encoding="utf-8"?>
 <w:numbering xmlns:wpc="http://schemas.microsoft.com/office/word/2010/wordprocessingCanvas" xmlns:cx="http://schemas.microsoft.com/office/drawing/2014/chartex" xmlns:cx1="http://schemas.microsoft.com/office/drawing/2015/9/8/chartex" xmlns:cx2="http://schemas.microsoft.com/office/drawing/2015/10/21/chartex" xmlns:cx3="http://schemas.microsoft.com/office/drawing/2016/5/9/chartex" xmlns:cx4="http://schemas.microsoft.com/office/drawing/2016/5/10/chartex" xmlns:cx5="http://schemas.microsoft.com/office/drawing/2016/5/11/chartex" xmlns:cx6="http://schemas.microsoft.com/office/drawing/2016/5/12/chartex" xmlns:cx7="http://schemas.microsoft.com/office/drawing/2016/5/13/chartex" xmlns:cx8="http://schemas.microsoft.com/office/drawing/2016/5/14/chartex" xmlns:mc="http://schemas.openxmlformats.org/markup-compatibility/2006" xmlns:aink="http://schemas.microsoft.com/office/drawing/2016/ink" xmlns:am3d="http://schemas.microsoft.com/office/drawing/2017/model3d" xmlns:o="urn:schemas-microsoft-com:office:office" xmlns:r="http://schemas.openxmlformats.org/officeDocument/2006/relationships" xmlns:m="http://schemas.openxmlformats.org/officeDocument/2006/math" xmlns:v="urn:schemas-microsoft-com:vml" xmlns:wp14="http://schemas.microsoft.com/office/word/2010/wordprocessingDrawing" xmlns:wp="http://schemas.openxmlformats.org/drawingml/2006/wordprocessingDrawing" xmlns:w10="urn:schemas-microsoft-com:office:word" xmlns:w="http://schemas.openxmlformats.org/wordprocessingml/2006/main" xmlns:w14="http://schemas.microsoft.com/office/word/2010/wordml" xmlns:w15="http://schemas.microsoft.com/office/word/2012/wordml" xmlns:w16cex="http://schemas.microsoft.com/office/word/2018/wordml/cex" xmlns:w16cid="http://schemas.microsoft.com/office/word/2016/wordml/cid" xmlns:w16="http://schemas.microsoft.com/office/word/2018/wordml" xmlns:w16sdtdh="http://schemas.microsoft.com/office/word/2020/wordml/sdtdatahash" xmlns:w16se="http://schemas.microsoft.com/office/word/2015/wordml/symex" xmlns:wpg="http://schemas.microsoft.com/office/word/2010/wordprocessingGroup" xmlns:wpi="http://schemas.microsoft.com/office/word/2010/wordprocessingInk" xmlns:wne="http://schemas.microsoft.com/office/word/2006/wordml" xmlns:wps="http://schemas.microsoft.com/office/word/2010/wordprocessingShape" mc:Ignorable="w14 w15 w16se w16cid w16 w16cex w16sdtdh wp14">
   <w:abstractNum w:abstractNumId="0" w15:restartNumberingAfterBreak="0">
+    <w:nsid w:val="083A4078"/>
+    <w:multiLevelType w:val="hybridMultilevel"/>
+    <w:tmpl w:val="1B7A9B20"/>
+    <w:lvl w:ilvl="0" w:tplc="04090001">
+      <w:start w:val="1"/>
+      <w:numFmt w:val="bullet"/>
+      <w:lvlText w:val=""/>
+      <w:lvlJc w:val="left"/>
+      <w:pPr>
+        <w:ind w:left="720" w:hanging="360"/>
+      </w:pPr>
+      <w:rPr>
+        <w:rFonts w:ascii="Symbol" w:hAnsi="Symbol" w:hint="default"/>
+      </w:rPr>
+    </w:lvl>
+    <w:lvl w:ilvl="1" w:tplc="04090003" w:tentative="1">
+      <w:start w:val="1"/>
+      <w:numFmt w:val="bullet"/>
+      <w:lvlText w:val="o"/>
+      <w:lvlJc w:val="left"/>
+      <w:pPr>
+        <w:ind w:left="1440" w:hanging="360"/>
+      </w:pPr>
+      <w:rPr>
+        <w:rFonts w:ascii="Courier New" w:hAnsi="Courier New" w:cs="Courier New" w:hint="default"/>
+      </w:rPr>
+    </w:lvl>
+    <w:lvl w:ilvl="2" w:tplc="04090005" w:tentative="1">
+      <w:start w:val="1"/>
+      <w:numFmt w:val="bullet"/>
+      <w:lvlText w:val=""/>
+      <w:lvlJc w:val="left"/>
+      <w:pPr>
+        <w:ind w:left="2160" w:hanging="360"/>
+      </w:pPr>
+      <w:rPr>
+        <w:rFonts w:ascii="Wingdings" w:hAnsi="Wingdings" w:hint="default"/>
+      </w:rPr>
+    </w:lvl>
+    <w:lvl w:ilvl="3" w:tplc="04090001" w:tentative="1">
+      <w:start w:val="1"/>
+      <w:numFmt w:val="bullet"/>
+      <w:lvlText w:val=""/>
+      <w:lvlJc w:val="left"/>
+      <w:pPr>
+        <w:ind w:left="2880" w:hanging="360"/>
+      </w:pPr>
+      <w:rPr>
+        <w:rFonts w:ascii="Symbol" w:hAnsi="Symbol" w:hint="default"/>
+      </w:rPr>
+    </w:lvl>
+    <w:lvl w:ilvl="4" w:tplc="04090003" w:tentative="1">
+      <w:start w:val="1"/>
+      <w:numFmt w:val="bullet"/>
+      <w:lvlText w:val="o"/>
+      <w:lvlJc w:val="left"/>
+      <w:pPr>
+        <w:ind w:left="3600" w:hanging="360"/>
+      </w:pPr>
+      <w:rPr>
+        <w:rFonts w:ascii="Courier New" w:hAnsi="Courier New" w:cs="Courier New" w:hint="default"/>
+      </w:rPr>
+    </w:lvl>
+    <w:lvl w:ilvl="5" w:tplc="04090005" w:tentative="1">
+      <w:start w:val="1"/>
+      <w:numFmt w:val="bullet"/>
+      <w:lvlText w:val=""/>
+      <w:lvlJc w:val="left"/>
+      <w:pPr>
+        <w:ind w:left="4320" w:hanging="360"/>
+      </w:pPr>
+      <w:rPr>
+        <w:rFonts w:ascii="Wingdings" w:hAnsi="Wingdings" w:hint="default"/>
+      </w:rPr>
+    </w:lvl>
+    <w:lvl w:ilvl="6" w:tplc="04090001" w:tentative="1">
+      <w:start w:val="1"/>
+      <w:numFmt w:val="bullet"/>
+      <w:lvlText w:val=""/>
+      <w:lvlJc w:val="left"/>
+      <w:pPr>
+        <w:ind w:left="5040" w:hanging="360"/>
+      </w:pPr>
+      <w:rPr>
+        <w:rFonts w:ascii="Symbol" w:hAnsi="Symbol" w:hint="default"/>
+      </w:rPr>
+    </w:lvl>
+    <w:lvl w:ilvl="7" w:tplc="04090003" w:tentative="1">
+      <w:start w:val="1"/>
+      <w:numFmt w:val="bullet"/>
+      <w:lvlText w:val="o"/>
+      <w:lvlJc w:val="left"/>
+      <w:pPr>
+        <w:ind w:left="5760" w:hanging="360"/>
+      </w:pPr>
+      <w:rPr>
+        <w:rFonts w:ascii="Courier New" w:hAnsi="Courier New" w:cs="Courier New" w:hint="default"/>
+      </w:rPr>
+    </w:lvl>
+    <w:lvl w:ilvl="8" w:tplc="04090005" w:tentative="1">
+      <w:start w:val="1"/>
+      <w:numFmt w:val="bullet"/>
+      <w:lvlText w:val=""/>
+      <w:lvlJc w:val="left"/>
+      <w:pPr>
+        <w:ind w:left="6480" w:hanging="360"/>
+      </w:pPr>
+      <w:rPr>
+        <w:rFonts w:ascii="Wingdings" w:hAnsi="Wingdings" w:hint="default"/>
+      </w:rPr>
+    </w:lvl>
+  </w:abstractNum>
+  <w:abstractNum w:abstractNumId="1" w15:restartNumberingAfterBreak="0">
     <w:nsid w:val="24AD2A33"/>
     <w:multiLevelType w:val="hybridMultilevel"/>
     <w:tmpl w:val="2ACE8EB6"/>
@@ -2742,7 +4221,7 @@
       </w:rPr>
     </w:lvl>
   </w:abstractNum>
-  <w:abstractNum w:abstractNumId="1" w15:restartNumberingAfterBreak="0">
+  <w:abstractNum w:abstractNumId="2" w15:restartNumberingAfterBreak="0">
     <w:nsid w:val="390F2E8D"/>
     <w:multiLevelType w:val="hybridMultilevel"/>
     <w:tmpl w:val="2762577A"/>
@@ -2855,7 +4334,120 @@
       </w:rPr>
     </w:lvl>
   </w:abstractNum>
-  <w:abstractNum w:abstractNumId="2" w15:restartNumberingAfterBreak="0">
+  <w:abstractNum w:abstractNumId="3" w15:restartNumberingAfterBreak="0">
+    <w:nsid w:val="4B245F14"/>
+    <w:multiLevelType w:val="hybridMultilevel"/>
+    <w:tmpl w:val="8E608A22"/>
+    <w:lvl w:ilvl="0" w:tplc="04090001">
+      <w:start w:val="1"/>
+      <w:numFmt w:val="bullet"/>
+      <w:lvlText w:val=""/>
+      <w:lvlJc w:val="left"/>
+      <w:pPr>
+        <w:ind w:left="720" w:hanging="360"/>
+      </w:pPr>
+      <w:rPr>
+        <w:rFonts w:ascii="Symbol" w:hAnsi="Symbol" w:hint="default"/>
+      </w:rPr>
+    </w:lvl>
+    <w:lvl w:ilvl="1" w:tplc="04090003" w:tentative="1">
+      <w:start w:val="1"/>
+      <w:numFmt w:val="bullet"/>
+      <w:lvlText w:val="o"/>
+      <w:lvlJc w:val="left"/>
+      <w:pPr>
+        <w:ind w:left="1440" w:hanging="360"/>
+      </w:pPr>
+      <w:rPr>
+        <w:rFonts w:ascii="Courier New" w:hAnsi="Courier New" w:cs="Courier New" w:hint="default"/>
+      </w:rPr>
+    </w:lvl>
+    <w:lvl w:ilvl="2" w:tplc="04090005" w:tentative="1">
+      <w:start w:val="1"/>
+      <w:numFmt w:val="bullet"/>
+      <w:lvlText w:val=""/>
+      <w:lvlJc w:val="left"/>
+      <w:pPr>
+        <w:ind w:left="2160" w:hanging="360"/>
+      </w:pPr>
+      <w:rPr>
+        <w:rFonts w:ascii="Wingdings" w:hAnsi="Wingdings" w:hint="default"/>
+      </w:rPr>
+    </w:lvl>
+    <w:lvl w:ilvl="3" w:tplc="04090001" w:tentative="1">
+      <w:start w:val="1"/>
+      <w:numFmt w:val="bullet"/>
+      <w:lvlText w:val=""/>
+      <w:lvlJc w:val="left"/>
+      <w:pPr>
+        <w:ind w:left="2880" w:hanging="360"/>
+      </w:pPr>
+      <w:rPr>
+        <w:rFonts w:ascii="Symbol" w:hAnsi="Symbol" w:hint="default"/>
+      </w:rPr>
+    </w:lvl>
+    <w:lvl w:ilvl="4" w:tplc="04090003" w:tentative="1">
+      <w:start w:val="1"/>
+      <w:numFmt w:val="bullet"/>
+      <w:lvlText w:val="o"/>
+      <w:lvlJc w:val="left"/>
+      <w:pPr>
+        <w:ind w:left="3600" w:hanging="360"/>
+      </w:pPr>
+      <w:rPr>
+        <w:rFonts w:ascii="Courier New" w:hAnsi="Courier New" w:cs="Courier New" w:hint="default"/>
+      </w:rPr>
+    </w:lvl>
+    <w:lvl w:ilvl="5" w:tplc="04090005" w:tentative="1">
+      <w:start w:val="1"/>
+      <w:numFmt w:val="bullet"/>
+      <w:lvlText w:val=""/>
+      <w:lvlJc w:val="left"/>
+      <w:pPr>
+        <w:ind w:left="4320" w:hanging="360"/>
+      </w:pPr>
+      <w:rPr>
+        <w:rFonts w:ascii="Wingdings" w:hAnsi="Wingdings" w:hint="default"/>
+      </w:rPr>
+    </w:lvl>
+    <w:lvl w:ilvl="6" w:tplc="04090001" w:tentative="1">
+      <w:start w:val="1"/>
+      <w:numFmt w:val="bullet"/>
+      <w:lvlText w:val=""/>
+      <w:lvlJc w:val="left"/>
+      <w:pPr>
+        <w:ind w:left="5040" w:hanging="360"/>
+      </w:pPr>
+      <w:rPr>
+        <w:rFonts w:ascii="Symbol" w:hAnsi="Symbol" w:hint="default"/>
+      </w:rPr>
+    </w:lvl>
+    <w:lvl w:ilvl="7" w:tplc="04090003" w:tentative="1">
+      <w:start w:val="1"/>
+      <w:numFmt w:val="bullet"/>
+      <w:lvlText w:val="o"/>
+      <w:lvlJc w:val="left"/>
+      <w:pPr>
+        <w:ind w:left="5760" w:hanging="360"/>
+      </w:pPr>
+      <w:rPr>
+        <w:rFonts w:ascii="Courier New" w:hAnsi="Courier New" w:cs="Courier New" w:hint="default"/>
+      </w:rPr>
+    </w:lvl>
+    <w:lvl w:ilvl="8" w:tplc="04090005" w:tentative="1">
+      <w:start w:val="1"/>
+      <w:numFmt w:val="bullet"/>
+      <w:lvlText w:val=""/>
+      <w:lvlJc w:val="left"/>
+      <w:pPr>
+        <w:ind w:left="6480" w:hanging="360"/>
+      </w:pPr>
+      <w:rPr>
+        <w:rFonts w:ascii="Wingdings" w:hAnsi="Wingdings" w:hint="default"/>
+      </w:rPr>
+    </w:lvl>
+  </w:abstractNum>
+  <w:abstractNum w:abstractNumId="4" w15:restartNumberingAfterBreak="0">
     <w:nsid w:val="56B8103E"/>
     <w:multiLevelType w:val="hybridMultilevel"/>
     <w:tmpl w:val="A1A61018"/>
@@ -2968,7 +4560,120 @@
       </w:rPr>
     </w:lvl>
   </w:abstractNum>
-  <w:abstractNum w:abstractNumId="3" w15:restartNumberingAfterBreak="0">
+  <w:abstractNum w:abstractNumId="5" w15:restartNumberingAfterBreak="0">
+    <w:nsid w:val="5FE17D18"/>
+    <w:multiLevelType w:val="hybridMultilevel"/>
+    <w:tmpl w:val="9D4874FA"/>
+    <w:lvl w:ilvl="0" w:tplc="04090001">
+      <w:start w:val="1"/>
+      <w:numFmt w:val="bullet"/>
+      <w:lvlText w:val=""/>
+      <w:lvlJc w:val="left"/>
+      <w:pPr>
+        <w:ind w:left="720" w:hanging="360"/>
+      </w:pPr>
+      <w:rPr>
+        <w:rFonts w:ascii="Symbol" w:hAnsi="Symbol" w:hint="default"/>
+      </w:rPr>
+    </w:lvl>
+    <w:lvl w:ilvl="1" w:tplc="04090003" w:tentative="1">
+      <w:start w:val="1"/>
+      <w:numFmt w:val="bullet"/>
+      <w:lvlText w:val="o"/>
+      <w:lvlJc w:val="left"/>
+      <w:pPr>
+        <w:ind w:left="1440" w:hanging="360"/>
+      </w:pPr>
+      <w:rPr>
+        <w:rFonts w:ascii="Courier New" w:hAnsi="Courier New" w:cs="Courier New" w:hint="default"/>
+      </w:rPr>
+    </w:lvl>
+    <w:lvl w:ilvl="2" w:tplc="04090005" w:tentative="1">
+      <w:start w:val="1"/>
+      <w:numFmt w:val="bullet"/>
+      <w:lvlText w:val=""/>
+      <w:lvlJc w:val="left"/>
+      <w:pPr>
+        <w:ind w:left="2160" w:hanging="360"/>
+      </w:pPr>
+      <w:rPr>
+        <w:rFonts w:ascii="Wingdings" w:hAnsi="Wingdings" w:hint="default"/>
+      </w:rPr>
+    </w:lvl>
+    <w:lvl w:ilvl="3" w:tplc="04090001" w:tentative="1">
+      <w:start w:val="1"/>
+      <w:numFmt w:val="bullet"/>
+      <w:lvlText w:val=""/>
+      <w:lvlJc w:val="left"/>
+      <w:pPr>
+        <w:ind w:left="2880" w:hanging="360"/>
+      </w:pPr>
+      <w:rPr>
+        <w:rFonts w:ascii="Symbol" w:hAnsi="Symbol" w:hint="default"/>
+      </w:rPr>
+    </w:lvl>
+    <w:lvl w:ilvl="4" w:tplc="04090003" w:tentative="1">
+      <w:start w:val="1"/>
+      <w:numFmt w:val="bullet"/>
+      <w:lvlText w:val="o"/>
+      <w:lvlJc w:val="left"/>
+      <w:pPr>
+        <w:ind w:left="3600" w:hanging="360"/>
+      </w:pPr>
+      <w:rPr>
+        <w:rFonts w:ascii="Courier New" w:hAnsi="Courier New" w:cs="Courier New" w:hint="default"/>
+      </w:rPr>
+    </w:lvl>
+    <w:lvl w:ilvl="5" w:tplc="04090005" w:tentative="1">
+      <w:start w:val="1"/>
+      <w:numFmt w:val="bullet"/>
+      <w:lvlText w:val=""/>
+      <w:lvlJc w:val="left"/>
+      <w:pPr>
+        <w:ind w:left="4320" w:hanging="360"/>
+      </w:pPr>
+      <w:rPr>
+        <w:rFonts w:ascii="Wingdings" w:hAnsi="Wingdings" w:hint="default"/>
+      </w:rPr>
+    </w:lvl>
+    <w:lvl w:ilvl="6" w:tplc="04090001" w:tentative="1">
+      <w:start w:val="1"/>
+      <w:numFmt w:val="bullet"/>
+      <w:lvlText w:val=""/>
+      <w:lvlJc w:val="left"/>
+      <w:pPr>
+        <w:ind w:left="5040" w:hanging="360"/>
+      </w:pPr>
+      <w:rPr>
+        <w:rFonts w:ascii="Symbol" w:hAnsi="Symbol" w:hint="default"/>
+      </w:rPr>
+    </w:lvl>
+    <w:lvl w:ilvl="7" w:tplc="04090003" w:tentative="1">
+      <w:start w:val="1"/>
+      <w:numFmt w:val="bullet"/>
+      <w:lvlText w:val="o"/>
+      <w:lvlJc w:val="left"/>
+      <w:pPr>
+        <w:ind w:left="5760" w:hanging="360"/>
+      </w:pPr>
+      <w:rPr>
+        <w:rFonts w:ascii="Courier New" w:hAnsi="Courier New" w:cs="Courier New" w:hint="default"/>
+      </w:rPr>
+    </w:lvl>
+    <w:lvl w:ilvl="8" w:tplc="04090005" w:tentative="1">
+      <w:start w:val="1"/>
+      <w:numFmt w:val="bullet"/>
+      <w:lvlText w:val=""/>
+      <w:lvlJc w:val="left"/>
+      <w:pPr>
+        <w:ind w:left="6480" w:hanging="360"/>
+      </w:pPr>
+      <w:rPr>
+        <w:rFonts w:ascii="Wingdings" w:hAnsi="Wingdings" w:hint="default"/>
+      </w:rPr>
+    </w:lvl>
+  </w:abstractNum>
+  <w:abstractNum w:abstractNumId="6" w15:restartNumberingAfterBreak="0">
     <w:nsid w:val="7D2017D5"/>
     <w:multiLevelType w:val="hybridMultilevel"/>
     <w:tmpl w:val="D5164270"/>
@@ -3082,15 +4787,24 @@
     </w:lvl>
   </w:abstractNum>
   <w:num w:numId="1">
+    <w:abstractNumId w:val="6"/>
+  </w:num>
+  <w:num w:numId="2">
+    <w:abstractNumId w:val="4"/>
+  </w:num>
+  <w:num w:numId="3">
+    <w:abstractNumId w:val="2"/>
+  </w:num>
+  <w:num w:numId="4">
+    <w:abstractNumId w:val="1"/>
+  </w:num>
+  <w:num w:numId="5">
     <w:abstractNumId w:val="3"/>
   </w:num>
-  <w:num w:numId="2">
-    <w:abstractNumId w:val="2"/>
+  <w:num w:numId="6">
+    <w:abstractNumId w:val="5"/>
   </w:num>
-  <w:num w:numId="3">
-    <w:abstractNumId w:val="1"/>
-  </w:num>
-  <w:num w:numId="4">
+  <w:num w:numId="7">
     <w:abstractNumId w:val="0"/>
   </w:num>
 </w:numbering>

</xml_diff>

<commit_message>
End of Chapter 5
</commit_message>
<xml_diff>
--- a/7 ... Chapter 5/Chapter 5 Part 4 Rectangles, Regions, Clipping.docx
+++ b/7 ... Chapter 5/Chapter 5 Part 4 Rectangles, Regions, Clipping.docx
@@ -996,6 +996,7 @@
         </w:rPr>
         <w:t xml:space="preserve">The </w:t>
       </w:r>
+      <w:proofErr w:type="gramStart"/>
       <w:r>
         <w:rPr>
           <w:rFonts w:ascii="Times New Roman" w:hAnsi="Times New Roman" w:cs="Times New Roman"/>
@@ -1003,15 +1004,43 @@
           <w:sz w:val="24"/>
           <w:szCs w:val="24"/>
         </w:rPr>
-        <w:t>main() function is the entry point of the program</w:t>
-      </w:r>
-      <w:r>
-        <w:rPr>
-          <w:rFonts w:ascii="Times New Roman" w:hAnsi="Times New Roman" w:cs="Times New Roman"/>
-          <w:sz w:val="24"/>
-          <w:szCs w:val="24"/>
-        </w:rPr>
-        <w:t>. It initializes the graphics context by obtaining the desktop window handle using GetDesktopWindow() and then retrieving the device context (HDC) using GetDC(hwnd).</w:t>
+        <w:t>main(</w:t>
+      </w:r>
+      <w:proofErr w:type="gramEnd"/>
+      <w:r>
+        <w:rPr>
+          <w:rFonts w:ascii="Times New Roman" w:hAnsi="Times New Roman" w:cs="Times New Roman"/>
+          <w:color w:val="0000FF"/>
+          <w:sz w:val="24"/>
+          <w:szCs w:val="24"/>
+        </w:rPr>
+        <w:t>) function is the entry point of the program</w:t>
+      </w:r>
+      <w:r>
+        <w:rPr>
+          <w:rFonts w:ascii="Times New Roman" w:hAnsi="Times New Roman" w:cs="Times New Roman"/>
+          <w:sz w:val="24"/>
+          <w:szCs w:val="24"/>
+        </w:rPr>
+        <w:t xml:space="preserve">. It initializes the graphics context by obtaining the desktop window handle using </w:t>
+      </w:r>
+      <w:proofErr w:type="gramStart"/>
+      <w:r>
+        <w:rPr>
+          <w:rFonts w:ascii="Times New Roman" w:hAnsi="Times New Roman" w:cs="Times New Roman"/>
+          <w:sz w:val="24"/>
+          <w:szCs w:val="24"/>
+        </w:rPr>
+        <w:t>GetDesktopWindow(</w:t>
+      </w:r>
+      <w:proofErr w:type="gramEnd"/>
+      <w:r>
+        <w:rPr>
+          <w:rFonts w:ascii="Times New Roman" w:hAnsi="Times New Roman" w:cs="Times New Roman"/>
+          <w:sz w:val="24"/>
+          <w:szCs w:val="24"/>
+        </w:rPr>
+        <w:t>) and then retrieving the device context (HDC) using GetDC(hwnd).</w:t>
       </w:r>
     </w:p>
     <w:p>
@@ -1045,7 +1074,25 @@
           <w:sz w:val="24"/>
           <w:szCs w:val="24"/>
         </w:rPr>
-        <w:t>is defined to represent rectangles. A solid red brush is created using CreateSolidBrush(RGB(255, 0, 0)).</w:t>
+        <w:t xml:space="preserve">is defined to represent rectangles. A solid red brush is created using </w:t>
+      </w:r>
+      <w:proofErr w:type="gramStart"/>
+      <w:r>
+        <w:rPr>
+          <w:rFonts w:ascii="Times New Roman" w:hAnsi="Times New Roman" w:cs="Times New Roman"/>
+          <w:sz w:val="24"/>
+          <w:szCs w:val="24"/>
+        </w:rPr>
+        <w:t>CreateSolidBrush(</w:t>
+      </w:r>
+      <w:proofErr w:type="gramEnd"/>
+      <w:r>
+        <w:rPr>
+          <w:rFonts w:ascii="Times New Roman" w:hAnsi="Times New Roman" w:cs="Times New Roman"/>
+          <w:sz w:val="24"/>
+          <w:szCs w:val="24"/>
+        </w:rPr>
+        <w:t>RGB(255, 0, 0)).</w:t>
       </w:r>
     </w:p>
     <w:p>
@@ -1112,7 +1159,43 @@
           <w:sz w:val="24"/>
           <w:szCs w:val="24"/>
         </w:rPr>
-        <w:t>A rectangle is defined using SetRect(&amp;rect, 10, 10, 100, 100). The rectangle is filled with the red brush using FillRect(hdc, &amp;rect, brush).</w:t>
+        <w:t xml:space="preserve">A rectangle is defined using </w:t>
+      </w:r>
+      <w:proofErr w:type="gramStart"/>
+      <w:r>
+        <w:rPr>
+          <w:rFonts w:ascii="Times New Roman" w:hAnsi="Times New Roman" w:cs="Times New Roman"/>
+          <w:sz w:val="24"/>
+          <w:szCs w:val="24"/>
+        </w:rPr>
+        <w:t>SetRect(</w:t>
+      </w:r>
+      <w:proofErr w:type="gramEnd"/>
+      <w:r>
+        <w:rPr>
+          <w:rFonts w:ascii="Times New Roman" w:hAnsi="Times New Roman" w:cs="Times New Roman"/>
+          <w:sz w:val="24"/>
+          <w:szCs w:val="24"/>
+        </w:rPr>
+        <w:t xml:space="preserve">&amp;rect, 10, 10, 100, 100). The rectangle is filled with the red brush using </w:t>
+      </w:r>
+      <w:proofErr w:type="gramStart"/>
+      <w:r>
+        <w:rPr>
+          <w:rFonts w:ascii="Times New Roman" w:hAnsi="Times New Roman" w:cs="Times New Roman"/>
+          <w:sz w:val="24"/>
+          <w:szCs w:val="24"/>
+        </w:rPr>
+        <w:t>FillRect(</w:t>
+      </w:r>
+      <w:proofErr w:type="gramEnd"/>
+      <w:r>
+        <w:rPr>
+          <w:rFonts w:ascii="Times New Roman" w:hAnsi="Times New Roman" w:cs="Times New Roman"/>
+          <w:sz w:val="24"/>
+          <w:szCs w:val="24"/>
+        </w:rPr>
+        <w:t>hdc, &amp;rect, brush).</w:t>
       </w:r>
     </w:p>
     <w:p>
@@ -1152,7 +1235,43 @@
           <w:sz w:val="24"/>
           <w:szCs w:val="24"/>
         </w:rPr>
-        <w:t>Another rectangle is defined using SetRect(&amp;rect, 20, 20, 120, 120). A rectangular frame around the rectangle is drawn using the red brush using FrameRect(hdc, &amp;rect, brush).</w:t>
+        <w:t xml:space="preserve">Another rectangle is defined using </w:t>
+      </w:r>
+      <w:proofErr w:type="gramStart"/>
+      <w:r>
+        <w:rPr>
+          <w:rFonts w:ascii="Times New Roman" w:hAnsi="Times New Roman" w:cs="Times New Roman"/>
+          <w:sz w:val="24"/>
+          <w:szCs w:val="24"/>
+        </w:rPr>
+        <w:t>SetRect(</w:t>
+      </w:r>
+      <w:proofErr w:type="gramEnd"/>
+      <w:r>
+        <w:rPr>
+          <w:rFonts w:ascii="Times New Roman" w:hAnsi="Times New Roman" w:cs="Times New Roman"/>
+          <w:sz w:val="24"/>
+          <w:szCs w:val="24"/>
+        </w:rPr>
+        <w:t xml:space="preserve">&amp;rect, 20, 20, 120, 120). A rectangular frame around the rectangle is drawn using the red brush using </w:t>
+      </w:r>
+      <w:proofErr w:type="gramStart"/>
+      <w:r>
+        <w:rPr>
+          <w:rFonts w:ascii="Times New Roman" w:hAnsi="Times New Roman" w:cs="Times New Roman"/>
+          <w:sz w:val="24"/>
+          <w:szCs w:val="24"/>
+        </w:rPr>
+        <w:t>FrameRect(</w:t>
+      </w:r>
+      <w:proofErr w:type="gramEnd"/>
+      <w:r>
+        <w:rPr>
+          <w:rFonts w:ascii="Times New Roman" w:hAnsi="Times New Roman" w:cs="Times New Roman"/>
+          <w:sz w:val="24"/>
+          <w:szCs w:val="24"/>
+        </w:rPr>
+        <w:t>hdc, &amp;rect, brush).</w:t>
       </w:r>
     </w:p>
     <w:p>
@@ -1192,7 +1311,43 @@
           <w:sz w:val="24"/>
           <w:szCs w:val="24"/>
         </w:rPr>
-        <w:t>A third rectangle is defined using SetRect(&amp;rect, 30, 30, 130, 130). The pixels within the rectangle are inverted using InvertRect(hdc, &amp;rect).</w:t>
+        <w:t xml:space="preserve">A third rectangle is defined using </w:t>
+      </w:r>
+      <w:proofErr w:type="gramStart"/>
+      <w:r>
+        <w:rPr>
+          <w:rFonts w:ascii="Times New Roman" w:hAnsi="Times New Roman" w:cs="Times New Roman"/>
+          <w:sz w:val="24"/>
+          <w:szCs w:val="24"/>
+        </w:rPr>
+        <w:t>SetRect(</w:t>
+      </w:r>
+      <w:proofErr w:type="gramEnd"/>
+      <w:r>
+        <w:rPr>
+          <w:rFonts w:ascii="Times New Roman" w:hAnsi="Times New Roman" w:cs="Times New Roman"/>
+          <w:sz w:val="24"/>
+          <w:szCs w:val="24"/>
+        </w:rPr>
+        <w:t xml:space="preserve">&amp;rect, 30, 30, 130, 130). The pixels within the rectangle are inverted using </w:t>
+      </w:r>
+      <w:proofErr w:type="gramStart"/>
+      <w:r>
+        <w:rPr>
+          <w:rFonts w:ascii="Times New Roman" w:hAnsi="Times New Roman" w:cs="Times New Roman"/>
+          <w:sz w:val="24"/>
+          <w:szCs w:val="24"/>
+        </w:rPr>
+        <w:t>InvertRect(</w:t>
+      </w:r>
+      <w:proofErr w:type="gramEnd"/>
+      <w:r>
+        <w:rPr>
+          <w:rFonts w:ascii="Times New Roman" w:hAnsi="Times New Roman" w:cs="Times New Roman"/>
+          <w:sz w:val="24"/>
+          <w:szCs w:val="24"/>
+        </w:rPr>
+        <w:t>hdc, &amp;rect).</w:t>
       </w:r>
     </w:p>
     <w:p>
@@ -1258,7 +1413,25 @@
           <w:sz w:val="24"/>
           <w:szCs w:val="24"/>
         </w:rPr>
-        <w:t>The SetRect(&amp;rect, 40, 40, 140, 140) statement modifies the rect structure to represent a new rectangle.</w:t>
+        <w:t xml:space="preserve">The </w:t>
+      </w:r>
+      <w:proofErr w:type="gramStart"/>
+      <w:r>
+        <w:rPr>
+          <w:rFonts w:ascii="Times New Roman" w:hAnsi="Times New Roman" w:cs="Times New Roman"/>
+          <w:sz w:val="24"/>
+          <w:szCs w:val="24"/>
+        </w:rPr>
+        <w:t>SetRect(</w:t>
+      </w:r>
+      <w:proofErr w:type="gramEnd"/>
+      <w:r>
+        <w:rPr>
+          <w:rFonts w:ascii="Times New Roman" w:hAnsi="Times New Roman" w:cs="Times New Roman"/>
+          <w:sz w:val="24"/>
+          <w:szCs w:val="24"/>
+        </w:rPr>
+        <w:t>&amp;rect, 40, 40, 140, 140) statement modifies the rect structure to represent a new rectangle.</w:t>
       </w:r>
     </w:p>
     <w:p>
@@ -1298,7 +1471,25 @@
           <w:sz w:val="24"/>
           <w:szCs w:val="24"/>
         </w:rPr>
-        <w:t>The OffsetRect(&amp;rect, 20, 20) statement moves the rectangle defined by rect by 20 units to the right and 20 units down.</w:t>
+        <w:t xml:space="preserve">The </w:t>
+      </w:r>
+      <w:proofErr w:type="gramStart"/>
+      <w:r>
+        <w:rPr>
+          <w:rFonts w:ascii="Times New Roman" w:hAnsi="Times New Roman" w:cs="Times New Roman"/>
+          <w:sz w:val="24"/>
+          <w:szCs w:val="24"/>
+        </w:rPr>
+        <w:t>OffsetRect(</w:t>
+      </w:r>
+      <w:proofErr w:type="gramEnd"/>
+      <w:r>
+        <w:rPr>
+          <w:rFonts w:ascii="Times New Roman" w:hAnsi="Times New Roman" w:cs="Times New Roman"/>
+          <w:sz w:val="24"/>
+          <w:szCs w:val="24"/>
+        </w:rPr>
+        <w:t>&amp;rect, 20, 20) statement moves the rectangle defined by rect by 20 units to the right and 20 units down.</w:t>
       </w:r>
     </w:p>
     <w:p>
@@ -1338,7 +1529,25 @@
           <w:sz w:val="24"/>
           <w:szCs w:val="24"/>
         </w:rPr>
-        <w:t>The InflateRect(&amp;rect, 10, 10) statement increases the size of the rectangle defined by rect by 10 units in both the horizontal and vertical directions.</w:t>
+        <w:t xml:space="preserve">The </w:t>
+      </w:r>
+      <w:proofErr w:type="gramStart"/>
+      <w:r>
+        <w:rPr>
+          <w:rFonts w:ascii="Times New Roman" w:hAnsi="Times New Roman" w:cs="Times New Roman"/>
+          <w:sz w:val="24"/>
+          <w:szCs w:val="24"/>
+        </w:rPr>
+        <w:t>InflateRect(</w:t>
+      </w:r>
+      <w:proofErr w:type="gramEnd"/>
+      <w:r>
+        <w:rPr>
+          <w:rFonts w:ascii="Times New Roman" w:hAnsi="Times New Roman" w:cs="Times New Roman"/>
+          <w:sz w:val="24"/>
+          <w:szCs w:val="24"/>
+        </w:rPr>
+        <w:t>&amp;rect, 10, 10) statement increases the size of the rectangle defined by rect by 10 units in both the horizontal and vertical directions.</w:t>
       </w:r>
     </w:p>
     <w:p>
@@ -1418,7 +1627,43 @@
           <w:sz w:val="24"/>
           <w:szCs w:val="24"/>
         </w:rPr>
-        <w:t>A new RECT structure, destRect, is defined using RECT destRect;. The CopyRect(&amp;destRect, &amp;rect) statement copies the contents of the rect structure to the destRect structure.</w:t>
+        <w:t xml:space="preserve">A new RECT structure, destRect, is defined using RECT </w:t>
+      </w:r>
+      <w:proofErr w:type="gramStart"/>
+      <w:r>
+        <w:rPr>
+          <w:rFonts w:ascii="Times New Roman" w:hAnsi="Times New Roman" w:cs="Times New Roman"/>
+          <w:sz w:val="24"/>
+          <w:szCs w:val="24"/>
+        </w:rPr>
+        <w:t>destRect;.</w:t>
+      </w:r>
+      <w:proofErr w:type="gramEnd"/>
+      <w:r>
+        <w:rPr>
+          <w:rFonts w:ascii="Times New Roman" w:hAnsi="Times New Roman" w:cs="Times New Roman"/>
+          <w:sz w:val="24"/>
+          <w:szCs w:val="24"/>
+        </w:rPr>
+        <w:t xml:space="preserve"> The </w:t>
+      </w:r>
+      <w:proofErr w:type="gramStart"/>
+      <w:r>
+        <w:rPr>
+          <w:rFonts w:ascii="Times New Roman" w:hAnsi="Times New Roman" w:cs="Times New Roman"/>
+          <w:sz w:val="24"/>
+          <w:szCs w:val="24"/>
+        </w:rPr>
+        <w:t>CopyRect(</w:t>
+      </w:r>
+      <w:proofErr w:type="gramEnd"/>
+      <w:r>
+        <w:rPr>
+          <w:rFonts w:ascii="Times New Roman" w:hAnsi="Times New Roman" w:cs="Times New Roman"/>
+          <w:sz w:val="24"/>
+          <w:szCs w:val="24"/>
+        </w:rPr>
+        <w:t>&amp;destRect, &amp;rect) statement copies the contents of the rect structure to the destRect structure.</w:t>
       </w:r>
     </w:p>
     <w:p>
@@ -1458,7 +1703,43 @@
           <w:sz w:val="24"/>
           <w:szCs w:val="24"/>
         </w:rPr>
-        <w:t>Two rectangles, rect1 and rect2, are defined using SetRect(&amp;rect1, 10, 10, 50, 50); and SetRect(&amp;rect2, 20, 20, 60, 60);, respectively. The intersection of these two rectangles is calculated and stored in the destRect structure using IntersectRect(&amp;destRect, &amp;rect1, &amp;rect2).</w:t>
+        <w:t xml:space="preserve">Two rectangles, rect1 and rect2, are defined using </w:t>
+      </w:r>
+      <w:proofErr w:type="gramStart"/>
+      <w:r>
+        <w:rPr>
+          <w:rFonts w:ascii="Times New Roman" w:hAnsi="Times New Roman" w:cs="Times New Roman"/>
+          <w:sz w:val="24"/>
+          <w:szCs w:val="24"/>
+        </w:rPr>
+        <w:t>SetRect(</w:t>
+      </w:r>
+      <w:proofErr w:type="gramEnd"/>
+      <w:r>
+        <w:rPr>
+          <w:rFonts w:ascii="Times New Roman" w:hAnsi="Times New Roman" w:cs="Times New Roman"/>
+          <w:sz w:val="24"/>
+          <w:szCs w:val="24"/>
+        </w:rPr>
+        <w:t xml:space="preserve">&amp;rect1, 10, 10, 50, 50); and SetRect(&amp;rect2, 20, 20, 60, 60);, respectively. The intersection of these two rectangles is calculated and stored in the destRect structure using </w:t>
+      </w:r>
+      <w:proofErr w:type="gramStart"/>
+      <w:r>
+        <w:rPr>
+          <w:rFonts w:ascii="Times New Roman" w:hAnsi="Times New Roman" w:cs="Times New Roman"/>
+          <w:sz w:val="24"/>
+          <w:szCs w:val="24"/>
+        </w:rPr>
+        <w:t>IntersectRect(</w:t>
+      </w:r>
+      <w:proofErr w:type="gramEnd"/>
+      <w:r>
+        <w:rPr>
+          <w:rFonts w:ascii="Times New Roman" w:hAnsi="Times New Roman" w:cs="Times New Roman"/>
+          <w:sz w:val="24"/>
+          <w:szCs w:val="24"/>
+        </w:rPr>
+        <w:t>&amp;destRect, &amp;rect1, &amp;rect2).</w:t>
       </w:r>
     </w:p>
     <w:p>
@@ -1508,7 +1789,25 @@
           <w:sz w:val="24"/>
           <w:szCs w:val="24"/>
         </w:rPr>
-        <w:t>The union of the rectangles rect1 and rect2 is calculated and stored in the destRect structure using UnionRect(&amp;destRect, &amp;rect1, &amp;rect2).</w:t>
+        <w:t xml:space="preserve">The union of the rectangles rect1 and rect2 is calculated and stored in the destRect structure using </w:t>
+      </w:r>
+      <w:proofErr w:type="gramStart"/>
+      <w:r>
+        <w:rPr>
+          <w:rFonts w:ascii="Times New Roman" w:hAnsi="Times New Roman" w:cs="Times New Roman"/>
+          <w:sz w:val="24"/>
+          <w:szCs w:val="24"/>
+        </w:rPr>
+        <w:t>UnionRect(</w:t>
+      </w:r>
+      <w:proofErr w:type="gramEnd"/>
+      <w:r>
+        <w:rPr>
+          <w:rFonts w:ascii="Times New Roman" w:hAnsi="Times New Roman" w:cs="Times New Roman"/>
+          <w:sz w:val="24"/>
+          <w:szCs w:val="24"/>
+        </w:rPr>
+        <w:t>&amp;destRect, &amp;rect1, &amp;rect2).</w:t>
       </w:r>
     </w:p>
     <w:p>
@@ -1605,7 +1904,25 @@
           <w:sz w:val="24"/>
           <w:szCs w:val="24"/>
         </w:rPr>
-        <w:t>is defined to represent a point with coordinates (30, 30). A variable bInRect is declared to store the result of checking whether the point pt is inside the destRect rectangle. The check is performed using bInRect = PtInRect(&amp;destRect, pt).</w:t>
+        <w:t xml:space="preserve">is defined to represent a point with coordinates (30, 30). A variable bInRect is declared to store the result of checking whether the point pt is inside the destRect rectangle. The check is performed using bInRect = </w:t>
+      </w:r>
+      <w:proofErr w:type="gramStart"/>
+      <w:r>
+        <w:rPr>
+          <w:rFonts w:ascii="Times New Roman" w:hAnsi="Times New Roman" w:cs="Times New Roman"/>
+          <w:sz w:val="24"/>
+          <w:szCs w:val="24"/>
+        </w:rPr>
+        <w:t>PtInRect(</w:t>
+      </w:r>
+      <w:proofErr w:type="gramEnd"/>
+      <w:r>
+        <w:rPr>
+          <w:rFonts w:ascii="Times New Roman" w:hAnsi="Times New Roman" w:cs="Times New Roman"/>
+          <w:sz w:val="24"/>
+          <w:szCs w:val="24"/>
+        </w:rPr>
+        <w:t>&amp;destRect, pt).</w:t>
       </w:r>
     </w:p>
     <w:p>
@@ -1639,7 +1956,25 @@
           <w:sz w:val="24"/>
           <w:szCs w:val="24"/>
         </w:rPr>
-        <w:t>the device context is released using ReleaseDC(hwnd, hdc), and the brush is deleted using DeleteObject(brush). The program returns 0 to indicate successful execution.</w:t>
+        <w:t xml:space="preserve">the device context is released using </w:t>
+      </w:r>
+      <w:proofErr w:type="gramStart"/>
+      <w:r>
+        <w:rPr>
+          <w:rFonts w:ascii="Times New Roman" w:hAnsi="Times New Roman" w:cs="Times New Roman"/>
+          <w:sz w:val="24"/>
+          <w:szCs w:val="24"/>
+        </w:rPr>
+        <w:t>ReleaseDC(</w:t>
+      </w:r>
+      <w:proofErr w:type="gramEnd"/>
+      <w:r>
+        <w:rPr>
+          <w:rFonts w:ascii="Times New Roman" w:hAnsi="Times New Roman" w:cs="Times New Roman"/>
+          <w:sz w:val="24"/>
+          <w:szCs w:val="24"/>
+        </w:rPr>
+        <w:t>hwnd, hdc), and the brush is deleted using DeleteObject(brush). The program returns 0 to indicate successful execution.</w:t>
       </w:r>
     </w:p>
     <w:p>
@@ -1944,7 +2279,27 @@
           <w:sz w:val="24"/>
           <w:szCs w:val="24"/>
         </w:rPr>
-        <w:t xml:space="preserve">pointer to a MSG structure </w:t>
+        <w:t xml:space="preserve">pointer to </w:t>
+      </w:r>
+      <w:proofErr w:type="gramStart"/>
+      <w:r>
+        <w:rPr>
+          <w:rFonts w:ascii="Times New Roman" w:hAnsi="Times New Roman" w:cs="Times New Roman"/>
+          <w:color w:val="0099FF"/>
+          <w:sz w:val="24"/>
+          <w:szCs w:val="24"/>
+        </w:rPr>
+        <w:t>a</w:t>
+      </w:r>
+      <w:proofErr w:type="gramEnd"/>
+      <w:r>
+        <w:rPr>
+          <w:rFonts w:ascii="Times New Roman" w:hAnsi="Times New Roman" w:cs="Times New Roman"/>
+          <w:color w:val="0099FF"/>
+          <w:sz w:val="24"/>
+          <w:szCs w:val="24"/>
+        </w:rPr>
+        <w:t xml:space="preserve"> MSG structure </w:t>
       </w:r>
       <w:r>
         <w:rPr>
@@ -3625,15 +3980,14 @@
         </w:rPr>
         <w:t>. Finally, it deletes all the regions and releases the device context.</w:t>
       </w:r>
-    </w:p>
-    <w:p>
-      <w:pPr>
-        <w:rPr>
-          <w:rFonts w:ascii="Times New Roman" w:hAnsi="Times New Roman" w:cs="Times New Roman"/>
-          <w:sz w:val="24"/>
-          <w:szCs w:val="24"/>
-        </w:rPr>
-      </w:pPr>
+      <w:r>
+        <w:rPr>
+          <w:rFonts w:ascii="Times New Roman" w:hAnsi="Times New Roman" w:cs="Times New Roman"/>
+          <w:sz w:val="24"/>
+          <w:szCs w:val="24"/>
+        </w:rPr>
+        <w:t xml:space="preserve"> </w:t>
+      </w:r>
       <w:r>
         <w:rPr>
           <w:rFonts w:ascii="Times New Roman" w:hAnsi="Times New Roman" w:cs="Times New Roman"/>
@@ -3983,6 +4337,1082 @@
         <w:t>Windows provides InvalidateRgn and ValidateRgn functions, similar to their rectangular counterparts, but operate on regions instead of rectangles:</w:t>
       </w:r>
     </w:p>
+    <w:p>
+      <w:pPr>
+        <w:rPr>
+          <w:rFonts w:ascii="Times New Roman" w:hAnsi="Times New Roman" w:cs="Times New Roman"/>
+          <w:sz w:val="24"/>
+          <w:szCs w:val="24"/>
+        </w:rPr>
+      </w:pPr>
+      <w:r>
+        <w:rPr>
+          <w:rFonts w:ascii="Times New Roman" w:hAnsi="Times New Roman" w:cs="Times New Roman"/>
+          <w:sz w:val="24"/>
+          <w:szCs w:val="24"/>
+        </w:rPr>
+        <w:drawing>
+          <wp:inline distT="0" distB="0" distL="0" distR="0" wp14:anchorId="738858AE" wp14:editId="62E9DF09">
+            <wp:extent cx="2826913" cy="377891"/>
+            <wp:effectExtent l="0" t="0" r="0" b="3175"/>
+            <wp:docPr id="5" name="Picture 5"/>
+            <wp:cNvGraphicFramePr>
+              <a:graphicFrameLocks xmlns:a="http://schemas.openxmlformats.org/drawingml/2006/main" noChangeAspect="1"/>
+            </wp:cNvGraphicFramePr>
+            <a:graphic xmlns:a="http://schemas.openxmlformats.org/drawingml/2006/main">
+              <a:graphicData uri="http://schemas.openxmlformats.org/drawingml/2006/picture">
+                <pic:pic xmlns:pic="http://schemas.openxmlformats.org/drawingml/2006/picture">
+                  <pic:nvPicPr>
+                    <pic:cNvPr id="1" name=""/>
+                    <pic:cNvPicPr/>
+                  </pic:nvPicPr>
+                  <pic:blipFill>
+                    <a:blip r:embed="rId9"/>
+                    <a:stretch>
+                      <a:fillRect/>
+                    </a:stretch>
+                  </pic:blipFill>
+                  <pic:spPr>
+                    <a:xfrm>
+                      <a:off x="0" y="0"/>
+                      <a:ext cx="2836562" cy="379181"/>
+                    </a:xfrm>
+                    <a:prstGeom prst="rect">
+                      <a:avLst/>
+                    </a:prstGeom>
+                  </pic:spPr>
+                </pic:pic>
+              </a:graphicData>
+            </a:graphic>
+          </wp:inline>
+        </w:drawing>
+      </w:r>
+    </w:p>
+    <w:p>
+      <w:pPr>
+        <w:rPr>
+          <w:rFonts w:ascii="Times New Roman" w:hAnsi="Times New Roman" w:cs="Times New Roman"/>
+          <w:sz w:val="24"/>
+          <w:szCs w:val="24"/>
+        </w:rPr>
+      </w:pPr>
+      <w:r>
+        <w:rPr>
+          <w:rFonts w:ascii="Times New Roman" w:hAnsi="Times New Roman" w:cs="Times New Roman"/>
+          <w:sz w:val="24"/>
+          <w:szCs w:val="24"/>
+        </w:rPr>
+        <w:drawing>
+          <wp:inline distT="0" distB="0" distL="0" distR="0" wp14:anchorId="2F721F64" wp14:editId="75C56698">
+            <wp:extent cx="2113647" cy="386366"/>
+            <wp:effectExtent l="0" t="0" r="1270" b="0"/>
+            <wp:docPr id="6" name="Picture 6"/>
+            <wp:cNvGraphicFramePr>
+              <a:graphicFrameLocks xmlns:a="http://schemas.openxmlformats.org/drawingml/2006/main" noChangeAspect="1"/>
+            </wp:cNvGraphicFramePr>
+            <a:graphic xmlns:a="http://schemas.openxmlformats.org/drawingml/2006/main">
+              <a:graphicData uri="http://schemas.openxmlformats.org/drawingml/2006/picture">
+                <pic:pic xmlns:pic="http://schemas.openxmlformats.org/drawingml/2006/picture">
+                  <pic:nvPicPr>
+                    <pic:cNvPr id="1" name=""/>
+                    <pic:cNvPicPr/>
+                  </pic:nvPicPr>
+                  <pic:blipFill>
+                    <a:blip r:embed="rId10"/>
+                    <a:stretch>
+                      <a:fillRect/>
+                    </a:stretch>
+                  </pic:blipFill>
+                  <pic:spPr>
+                    <a:xfrm>
+                      <a:off x="0" y="0"/>
+                      <a:ext cx="2140194" cy="391219"/>
+                    </a:xfrm>
+                    <a:prstGeom prst="rect">
+                      <a:avLst/>
+                    </a:prstGeom>
+                  </pic:spPr>
+                </pic:pic>
+              </a:graphicData>
+            </a:graphic>
+          </wp:inline>
+        </w:drawing>
+      </w:r>
+    </w:p>
+    <w:p>
+      <w:pPr>
+        <w:rPr>
+          <w:rFonts w:ascii="Times New Roman" w:hAnsi="Times New Roman" w:cs="Times New Roman"/>
+          <w:sz w:val="24"/>
+          <w:szCs w:val="24"/>
+        </w:rPr>
+      </w:pPr>
+      <w:r>
+        <w:rPr>
+          <w:rFonts w:ascii="Times New Roman" w:hAnsi="Times New Roman" w:cs="Times New Roman"/>
+          <w:sz w:val="24"/>
+          <w:szCs w:val="24"/>
+        </w:rPr>
+        <w:t>When a WM_PAINT message is triggered due to an invalid region, the clipping region may not necessarily be rectangular.</w:t>
+      </w:r>
+    </w:p>
+    <w:p>
+      <w:pPr>
+        <w:rPr>
+          <w:rFonts w:ascii="Times New Roman" w:hAnsi="Times New Roman" w:cs="Times New Roman"/>
+          <w:sz w:val="24"/>
+          <w:szCs w:val="24"/>
+        </w:rPr>
+      </w:pPr>
+    </w:p>
+    <w:p>
+      <w:pPr>
+        <w:rPr>
+          <w:rFonts w:ascii="Times New Roman" w:hAnsi="Times New Roman" w:cs="Times New Roman"/>
+          <w:sz w:val="28"/>
+          <w:szCs w:val="28"/>
+          <w14:textOutline w14:w="9525" w14:cap="rnd" w14:cmpd="sng" w14:algn="ctr">
+            <w14:solidFill>
+              <w14:srgbClr w14:val="00B050"/>
+            </w14:solidFill>
+            <w14:prstDash w14:val="solid"/>
+            <w14:bevel/>
+          </w14:textOutline>
+        </w:rPr>
+      </w:pPr>
+      <w:r>
+        <w:rPr>
+          <w:rFonts w:ascii="Times New Roman" w:hAnsi="Times New Roman" w:cs="Times New Roman"/>
+          <w:sz w:val="28"/>
+          <w:szCs w:val="28"/>
+          <w14:textOutline w14:w="9525" w14:cap="rnd" w14:cmpd="sng" w14:algn="ctr">
+            <w14:solidFill>
+              <w14:srgbClr w14:val="00B050"/>
+            </w14:solidFill>
+            <w14:prstDash w14:val="solid"/>
+            <w14:bevel/>
+          </w14:textOutline>
+        </w:rPr>
+        <w:t>Selecting Clipping Regions</w:t>
+      </w:r>
+    </w:p>
+    <w:p>
+      <w:pPr>
+        <w:rPr>
+          <w:rFonts w:ascii="Times New Roman" w:hAnsi="Times New Roman" w:cs="Times New Roman"/>
+          <w:sz w:val="24"/>
+          <w:szCs w:val="24"/>
+        </w:rPr>
+      </w:pPr>
+      <w:r>
+        <w:rPr>
+          <w:rFonts w:ascii="Times New Roman" w:hAnsi="Times New Roman" w:cs="Times New Roman"/>
+          <w:sz w:val="24"/>
+          <w:szCs w:val="24"/>
+        </w:rPr>
+        <w:t>You can create a custom clipping region by selecting a region into the device context using either of the following functions:</w:t>
+      </w:r>
+    </w:p>
+    <w:p>
+      <w:pPr>
+        <w:rPr>
+          <w:rFonts w:ascii="Times New Roman" w:hAnsi="Times New Roman" w:cs="Times New Roman"/>
+          <w:sz w:val="24"/>
+          <w:szCs w:val="24"/>
+        </w:rPr>
+      </w:pPr>
+      <w:r>
+        <w:rPr>
+          <w:rFonts w:ascii="Times New Roman" w:hAnsi="Times New Roman" w:cs="Times New Roman"/>
+          <w:sz w:val="24"/>
+          <w:szCs w:val="24"/>
+        </w:rPr>
+        <w:drawing>
+          <wp:inline distT="0" distB="0" distL="0" distR="0" wp14:anchorId="2D61F82E" wp14:editId="6E3BAD8F">
+            <wp:extent cx="2228045" cy="347638"/>
+            <wp:effectExtent l="0" t="0" r="1270" b="0"/>
+            <wp:docPr id="7" name="Picture 7"/>
+            <wp:cNvGraphicFramePr>
+              <a:graphicFrameLocks xmlns:a="http://schemas.openxmlformats.org/drawingml/2006/main" noChangeAspect="1"/>
+            </wp:cNvGraphicFramePr>
+            <a:graphic xmlns:a="http://schemas.openxmlformats.org/drawingml/2006/main">
+              <a:graphicData uri="http://schemas.openxmlformats.org/drawingml/2006/picture">
+                <pic:pic xmlns:pic="http://schemas.openxmlformats.org/drawingml/2006/picture">
+                  <pic:nvPicPr>
+                    <pic:cNvPr id="1" name=""/>
+                    <pic:cNvPicPr/>
+                  </pic:nvPicPr>
+                  <pic:blipFill>
+                    <a:blip r:embed="rId11"/>
+                    <a:stretch>
+                      <a:fillRect/>
+                    </a:stretch>
+                  </pic:blipFill>
+                  <pic:spPr>
+                    <a:xfrm>
+                      <a:off x="0" y="0"/>
+                      <a:ext cx="2254004" cy="351688"/>
+                    </a:xfrm>
+                    <a:prstGeom prst="rect">
+                      <a:avLst/>
+                    </a:prstGeom>
+                  </pic:spPr>
+                </pic:pic>
+              </a:graphicData>
+            </a:graphic>
+          </wp:inline>
+        </w:drawing>
+      </w:r>
+    </w:p>
+    <w:p>
+      <w:pPr>
+        <w:rPr>
+          <w:rFonts w:ascii="Times New Roman" w:hAnsi="Times New Roman" w:cs="Times New Roman"/>
+          <w:sz w:val="24"/>
+          <w:szCs w:val="24"/>
+        </w:rPr>
+      </w:pPr>
+      <w:r>
+        <w:rPr>
+          <w:rFonts w:ascii="Times New Roman" w:hAnsi="Times New Roman" w:cs="Times New Roman"/>
+          <w:sz w:val="24"/>
+          <w:szCs w:val="24"/>
+        </w:rPr>
+        <w:drawing>
+          <wp:inline distT="0" distB="0" distL="0" distR="0" wp14:anchorId="7307186E" wp14:editId="5B001711">
+            <wp:extent cx="2421228" cy="388310"/>
+            <wp:effectExtent l="0" t="0" r="0" b="0"/>
+            <wp:docPr id="8" name="Picture 8"/>
+            <wp:cNvGraphicFramePr>
+              <a:graphicFrameLocks xmlns:a="http://schemas.openxmlformats.org/drawingml/2006/main" noChangeAspect="1"/>
+            </wp:cNvGraphicFramePr>
+            <a:graphic xmlns:a="http://schemas.openxmlformats.org/drawingml/2006/main">
+              <a:graphicData uri="http://schemas.openxmlformats.org/drawingml/2006/picture">
+                <pic:pic xmlns:pic="http://schemas.openxmlformats.org/drawingml/2006/picture">
+                  <pic:nvPicPr>
+                    <pic:cNvPr id="1" name=""/>
+                    <pic:cNvPicPr/>
+                  </pic:nvPicPr>
+                  <pic:blipFill>
+                    <a:blip r:embed="rId12"/>
+                    <a:stretch>
+                      <a:fillRect/>
+                    </a:stretch>
+                  </pic:blipFill>
+                  <pic:spPr>
+                    <a:xfrm>
+                      <a:off x="0" y="0"/>
+                      <a:ext cx="2439550" cy="391248"/>
+                    </a:xfrm>
+                    <a:prstGeom prst="rect">
+                      <a:avLst/>
+                    </a:prstGeom>
+                  </pic:spPr>
+                </pic:pic>
+              </a:graphicData>
+            </a:graphic>
+          </wp:inline>
+        </w:drawing>
+      </w:r>
+    </w:p>
+    <w:p>
+      <w:pPr>
+        <w:rPr>
+          <w:rFonts w:ascii="Times New Roman" w:hAnsi="Times New Roman" w:cs="Times New Roman"/>
+          <w:sz w:val="24"/>
+          <w:szCs w:val="24"/>
+        </w:rPr>
+      </w:pPr>
+      <w:r>
+        <w:rPr>
+          <w:rFonts w:ascii="Times New Roman" w:hAnsi="Times New Roman" w:cs="Times New Roman"/>
+          <w:sz w:val="24"/>
+          <w:szCs w:val="24"/>
+        </w:rPr>
+        <w:t>The clipping region is assumed to be measured in device coordinates.</w:t>
+      </w:r>
+    </w:p>
+    <w:p>
+      <w:pPr>
+        <w:pStyle w:val="ListParagraph"/>
+        <w:numPr>
+          <w:ilvl w:val="0"/>
+          <w:numId w:val="8"/>
+        </w:numPr>
+        <w:rPr>
+          <w:rFonts w:ascii="Times New Roman" w:hAnsi="Times New Roman" w:cs="Times New Roman"/>
+          <w:sz w:val="24"/>
+          <w:szCs w:val="24"/>
+        </w:rPr>
+      </w:pPr>
+      <w:r>
+        <w:rPr>
+          <w:rFonts w:ascii="Times New Roman" w:hAnsi="Times New Roman" w:cs="Times New Roman"/>
+          <w:color w:val="0000FF"/>
+          <w:sz w:val="24"/>
+          <w:szCs w:val="24"/>
+        </w:rPr>
+        <w:t xml:space="preserve">GDI </w:t>
+      </w:r>
+      <w:r>
+        <w:rPr>
+          <w:rFonts w:ascii="Times New Roman" w:hAnsi="Times New Roman" w:cs="Times New Roman"/>
+          <w:sz w:val="24"/>
+          <w:szCs w:val="24"/>
+        </w:rPr>
+        <w:t>creates a copy of the selected clipping region, allowing you to delete the original region object. Windows provides several functions to manipulate this clipping region, including:</w:t>
+      </w:r>
+    </w:p>
+    <w:p>
+      <w:pPr>
+        <w:pStyle w:val="ListParagraph"/>
+        <w:numPr>
+          <w:ilvl w:val="0"/>
+          <w:numId w:val="8"/>
+        </w:numPr>
+        <w:rPr>
+          <w:rFonts w:ascii="Times New Roman" w:hAnsi="Times New Roman" w:cs="Times New Roman"/>
+          <w:sz w:val="24"/>
+          <w:szCs w:val="24"/>
+        </w:rPr>
+      </w:pPr>
+      <w:r>
+        <w:rPr>
+          <w:rFonts w:ascii="Times New Roman" w:hAnsi="Times New Roman" w:cs="Times New Roman"/>
+          <w:color w:val="0000FF"/>
+          <w:sz w:val="24"/>
+          <w:szCs w:val="24"/>
+        </w:rPr>
+        <w:t xml:space="preserve">ExcludeClipRect: </w:t>
+      </w:r>
+      <w:r>
+        <w:rPr>
+          <w:rFonts w:ascii="Times New Roman" w:hAnsi="Times New Roman" w:cs="Times New Roman"/>
+          <w:sz w:val="24"/>
+          <w:szCs w:val="24"/>
+        </w:rPr>
+        <w:t>Excludes a rectangle from the clipping region.</w:t>
+      </w:r>
+    </w:p>
+    <w:p>
+      <w:pPr>
+        <w:pStyle w:val="ListParagraph"/>
+        <w:numPr>
+          <w:ilvl w:val="0"/>
+          <w:numId w:val="8"/>
+        </w:numPr>
+        <w:rPr>
+          <w:rFonts w:ascii="Times New Roman" w:hAnsi="Times New Roman" w:cs="Times New Roman"/>
+          <w:sz w:val="24"/>
+          <w:szCs w:val="24"/>
+        </w:rPr>
+      </w:pPr>
+      <w:r>
+        <w:rPr>
+          <w:rFonts w:ascii="Times New Roman" w:hAnsi="Times New Roman" w:cs="Times New Roman"/>
+          <w:color w:val="0000FF"/>
+          <w:sz w:val="24"/>
+          <w:szCs w:val="24"/>
+        </w:rPr>
+        <w:t xml:space="preserve">IntersectClipRect: </w:t>
+      </w:r>
+      <w:r>
+        <w:rPr>
+          <w:rFonts w:ascii="Times New Roman" w:hAnsi="Times New Roman" w:cs="Times New Roman"/>
+          <w:sz w:val="24"/>
+          <w:szCs w:val="24"/>
+        </w:rPr>
+        <w:t>Creates a new clipping region as the intersection of the existing clipping region and a specified rectangle.</w:t>
+      </w:r>
+    </w:p>
+    <w:p>
+      <w:pPr>
+        <w:pStyle w:val="ListParagraph"/>
+        <w:numPr>
+          <w:ilvl w:val="0"/>
+          <w:numId w:val="8"/>
+        </w:numPr>
+        <w:rPr>
+          <w:rFonts w:ascii="Times New Roman" w:hAnsi="Times New Roman" w:cs="Times New Roman"/>
+          <w:sz w:val="24"/>
+          <w:szCs w:val="24"/>
+        </w:rPr>
+      </w:pPr>
+      <w:r>
+        <w:rPr>
+          <w:rFonts w:ascii="Times New Roman" w:hAnsi="Times New Roman" w:cs="Times New Roman"/>
+          <w:color w:val="0000FF"/>
+          <w:sz w:val="24"/>
+          <w:szCs w:val="24"/>
+        </w:rPr>
+        <w:t xml:space="preserve">OffsetClipRgn: </w:t>
+      </w:r>
+      <w:r>
+        <w:rPr>
+          <w:rFonts w:ascii="Times New Roman" w:hAnsi="Times New Roman" w:cs="Times New Roman"/>
+          <w:sz w:val="24"/>
+          <w:szCs w:val="24"/>
+        </w:rPr>
+        <w:t>Moves the clipping region to a different location within the client area.</w:t>
+      </w:r>
+    </w:p>
+    <w:p>
+      <w:pPr>
+        <w:rPr>
+          <w:rFonts w:ascii="Times New Roman" w:hAnsi="Times New Roman" w:cs="Times New Roman"/>
+          <w:sz w:val="24"/>
+          <w:szCs w:val="24"/>
+        </w:rPr>
+      </w:pPr>
+    </w:p>
+    <w:p>
+      <w:pPr>
+        <w:rPr>
+          <w:rFonts w:ascii="Times New Roman" w:hAnsi="Times New Roman" w:cs="Times New Roman"/>
+          <w:sz w:val="24"/>
+          <w:szCs w:val="24"/>
+        </w:rPr>
+      </w:pPr>
+      <w:r>
+        <w:rPr>
+          <w:rFonts w:ascii="Times New Roman" w:hAnsi="Times New Roman" w:cs="Times New Roman"/>
+          <w:i/>
+          <w:iCs/>
+          <w:sz w:val="24"/>
+          <w:szCs w:val="24"/>
+        </w:rPr>
+        <w:t>Clover program</w:t>
+      </w:r>
+      <w:r>
+        <w:rPr>
+          <w:rFonts w:ascii="Times New Roman" w:hAnsi="Times New Roman" w:cs="Times New Roman"/>
+          <w:i/>
+          <w:iCs/>
+          <w:sz w:val="24"/>
+          <w:szCs w:val="24"/>
+        </w:rPr>
+        <w:t xml:space="preserve"> Chapter 5, clover folder</w:t>
+      </w:r>
+      <w:r>
+        <w:rPr>
+          <w:rFonts w:ascii="Times New Roman" w:hAnsi="Times New Roman" w:cs="Times New Roman"/>
+          <w:i/>
+          <w:iCs/>
+          <w:sz w:val="24"/>
+          <w:szCs w:val="24"/>
+        </w:rPr>
+        <w:t>:</w:t>
+      </w:r>
+      <w:r>
+        <w:rPr>
+          <w:rFonts w:ascii="Times New Roman" w:hAnsi="Times New Roman" w:cs="Times New Roman"/>
+          <w:i/>
+          <w:iCs/>
+          <w:sz w:val="24"/>
+          <w:szCs w:val="24"/>
+        </w:rPr>
+        <w:t xml:space="preserve"> </w:t>
+      </w:r>
+      <w:r>
+        <w:rPr>
+          <w:rFonts w:ascii="Times New Roman" w:hAnsi="Times New Roman" w:cs="Times New Roman"/>
+          <w:sz w:val="24"/>
+          <w:szCs w:val="24"/>
+        </w:rPr>
+        <w:t>That’s freaking amazin</w:t>
+      </w:r>
+      <w:r>
+        <w:rPr>
+          <w:rFonts w:ascii="Times New Roman" w:hAnsi="Times New Roman" w:cs="Times New Roman"/>
+          <w:sz w:val="24"/>
+          <w:szCs w:val="24"/>
+        </w:rPr>
+        <w:t>g</w:t>
+      </w:r>
+      <w:r>
+        <w:rPr>
+          <w:rFonts w:ascii="Times New Roman" w:hAnsi="Times New Roman" w:cs="Times New Roman"/>
+          <w:sz w:val="24"/>
+          <w:szCs w:val="24"/>
+        </w:rPr>
+        <w:t>!</w:t>
+      </w:r>
+    </w:p>
+    <w:p>
+      <w:pPr>
+        <w:rPr>
+          <w:rFonts w:ascii="Times New Roman" w:hAnsi="Times New Roman" w:cs="Times New Roman"/>
+          <w:sz w:val="24"/>
+          <w:szCs w:val="24"/>
+        </w:rPr>
+      </w:pPr>
+      <w:r>
+        <w:rPr>
+          <w:rFonts w:ascii="Times New Roman" w:hAnsi="Times New Roman" w:cs="Times New Roman"/>
+          <w:sz w:val="24"/>
+          <w:szCs w:val="24"/>
+        </w:rPr>
+        <w:drawing>
+          <wp:inline distT="0" distB="0" distL="0" distR="0" wp14:anchorId="77405C77" wp14:editId="7E7975A3">
+            <wp:extent cx="5040835" cy="3741313"/>
+            <wp:effectExtent l="0" t="0" r="7620" b="0"/>
+            <wp:docPr id="9" name="Picture 9"/>
+            <wp:cNvGraphicFramePr>
+              <a:graphicFrameLocks xmlns:a="http://schemas.openxmlformats.org/drawingml/2006/main" noChangeAspect="1"/>
+            </wp:cNvGraphicFramePr>
+            <a:graphic xmlns:a="http://schemas.openxmlformats.org/drawingml/2006/main">
+              <a:graphicData uri="http://schemas.openxmlformats.org/drawingml/2006/picture">
+                <pic:pic xmlns:pic="http://schemas.openxmlformats.org/drawingml/2006/picture">
+                  <pic:nvPicPr>
+                    <pic:cNvPr id="1" name=""/>
+                    <pic:cNvPicPr/>
+                  </pic:nvPicPr>
+                  <pic:blipFill>
+                    <a:blip r:embed="rId13"/>
+                    <a:stretch>
+                      <a:fillRect/>
+                    </a:stretch>
+                  </pic:blipFill>
+                  <pic:spPr>
+                    <a:xfrm>
+                      <a:off x="0" y="0"/>
+                      <a:ext cx="5050578" cy="3748544"/>
+                    </a:xfrm>
+                    <a:prstGeom prst="rect">
+                      <a:avLst/>
+                    </a:prstGeom>
+                  </pic:spPr>
+                </pic:pic>
+              </a:graphicData>
+            </a:graphic>
+          </wp:inline>
+        </w:drawing>
+      </w:r>
+    </w:p>
+    <w:p>
+      <w:pPr>
+        <w:rPr>
+          <w:rFonts w:ascii="Times New Roman" w:hAnsi="Times New Roman" w:cs="Times New Roman"/>
+          <w:sz w:val="28"/>
+          <w:szCs w:val="28"/>
+          <w14:textOutline w14:w="9525" w14:cap="rnd" w14:cmpd="sng" w14:algn="ctr">
+            <w14:solidFill>
+              <w14:srgbClr w14:val="00B050"/>
+            </w14:solidFill>
+            <w14:prstDash w14:val="solid"/>
+            <w14:bevel/>
+          </w14:textOutline>
+        </w:rPr>
+      </w:pPr>
+      <w:r>
+        <w:rPr>
+          <w:rFonts w:ascii="Times New Roman" w:hAnsi="Times New Roman" w:cs="Times New Roman"/>
+          <w:sz w:val="28"/>
+          <w:szCs w:val="28"/>
+          <w14:textOutline w14:w="9525" w14:cap="rnd" w14:cmpd="sng" w14:algn="ctr">
+            <w14:solidFill>
+              <w14:srgbClr w14:val="00B050"/>
+            </w14:solidFill>
+            <w14:prstDash w14:val="solid"/>
+            <w14:bevel/>
+          </w14:textOutline>
+        </w:rPr>
+        <w:lastRenderedPageBreak/>
+        <w:t>Clover Drawing Program Using Regions</w:t>
+      </w:r>
+    </w:p>
+    <w:p>
+      <w:pPr>
+        <w:rPr>
+          <w:rFonts w:ascii="Times New Roman" w:hAnsi="Times New Roman" w:cs="Times New Roman"/>
+          <w:sz w:val="24"/>
+          <w:szCs w:val="24"/>
+        </w:rPr>
+      </w:pPr>
+      <w:r>
+        <w:rPr>
+          <w:rFonts w:ascii="Times New Roman" w:hAnsi="Times New Roman" w:cs="Times New Roman"/>
+          <w:sz w:val="24"/>
+          <w:szCs w:val="24"/>
+        </w:rPr>
+        <w:t>The code defines a Windows application that draws a clover using regions. It creates three elliptical regions, one for each oval of the clover, and then combines them using the XOR (exclusive OR) operation to create the final clipping region. This clipping region is then used to restrict the drawing of a series of lines that form the clover's outline.</w:t>
+      </w:r>
+    </w:p>
+    <w:p>
+      <w:pPr>
+        <w:rPr>
+          <w:rFonts w:ascii="Times New Roman" w:hAnsi="Times New Roman" w:cs="Times New Roman"/>
+          <w:sz w:val="24"/>
+          <w:szCs w:val="24"/>
+        </w:rPr>
+      </w:pPr>
+      <w:r>
+        <w:rPr>
+          <w:rFonts w:ascii="Times New Roman" w:hAnsi="Times New Roman" w:cs="Times New Roman"/>
+          <w:color w:val="0000FF"/>
+          <w:sz w:val="24"/>
+          <w:szCs w:val="24"/>
+        </w:rPr>
+        <w:t xml:space="preserve">Regions: </w:t>
+      </w:r>
+      <w:r>
+        <w:rPr>
+          <w:rFonts w:ascii="Times New Roman" w:hAnsi="Times New Roman" w:cs="Times New Roman"/>
+          <w:sz w:val="24"/>
+          <w:szCs w:val="24"/>
+        </w:rPr>
+        <w:t>The program utilizes regions to define the clipping area for drawing the clover. Regions provide a powerful mechanism for clipping operations, allowing for non-rectangular clipping boundaries.</w:t>
+      </w:r>
+    </w:p>
+    <w:p>
+      <w:pPr>
+        <w:rPr>
+          <w:rFonts w:ascii="Times New Roman" w:hAnsi="Times New Roman" w:cs="Times New Roman"/>
+          <w:sz w:val="24"/>
+          <w:szCs w:val="24"/>
+        </w:rPr>
+      </w:pPr>
+      <w:r>
+        <w:rPr>
+          <w:rFonts w:ascii="Times New Roman" w:hAnsi="Times New Roman" w:cs="Times New Roman"/>
+          <w:color w:val="0000FF"/>
+          <w:sz w:val="24"/>
+          <w:szCs w:val="24"/>
+        </w:rPr>
+        <w:t xml:space="preserve">Clipping: </w:t>
+      </w:r>
+      <w:r>
+        <w:rPr>
+          <w:rFonts w:ascii="Times New Roman" w:hAnsi="Times New Roman" w:cs="Times New Roman"/>
+          <w:sz w:val="24"/>
+          <w:szCs w:val="24"/>
+        </w:rPr>
+        <w:t>Clipping restricts drawing operations to a specific area of the display. In this case, the clipping region ensures that the clover is drawn within the window bounds.</w:t>
+      </w:r>
+    </w:p>
+    <w:p>
+      <w:pPr>
+        <w:rPr>
+          <w:rFonts w:ascii="Times New Roman" w:hAnsi="Times New Roman" w:cs="Times New Roman"/>
+          <w:sz w:val="24"/>
+          <w:szCs w:val="24"/>
+        </w:rPr>
+      </w:pPr>
+      <w:r>
+        <w:rPr>
+          <w:rFonts w:ascii="Times New Roman" w:hAnsi="Times New Roman" w:cs="Times New Roman"/>
+          <w:color w:val="0000FF"/>
+          <w:sz w:val="24"/>
+          <w:szCs w:val="24"/>
+        </w:rPr>
+        <w:t xml:space="preserve">Combining Regions: </w:t>
+      </w:r>
+      <w:r>
+        <w:rPr>
+          <w:rFonts w:ascii="Times New Roman" w:hAnsi="Times New Roman" w:cs="Times New Roman"/>
+          <w:sz w:val="24"/>
+          <w:szCs w:val="24"/>
+        </w:rPr>
+        <w:t>The XOR (exclusive OR) operation is used to combine the three elliptical regions into a single clipping region. This operation ensures that the overlapping portions of the ellipses are not drawn, resulting in the distinct clover shape.</w:t>
+      </w:r>
+    </w:p>
+    <w:p>
+      <w:pPr>
+        <w:rPr>
+          <w:rFonts w:ascii="Times New Roman" w:hAnsi="Times New Roman" w:cs="Times New Roman"/>
+          <w:sz w:val="24"/>
+          <w:szCs w:val="24"/>
+        </w:rPr>
+      </w:pPr>
+      <w:r>
+        <w:rPr>
+          <w:rFonts w:ascii="Times New Roman" w:hAnsi="Times New Roman" w:cs="Times New Roman"/>
+          <w:color w:val="0000FF"/>
+          <w:sz w:val="24"/>
+          <w:szCs w:val="24"/>
+        </w:rPr>
+        <w:t xml:space="preserve">Line Drawing: </w:t>
+      </w:r>
+      <w:r>
+        <w:rPr>
+          <w:rFonts w:ascii="Times New Roman" w:hAnsi="Times New Roman" w:cs="Times New Roman"/>
+          <w:sz w:val="24"/>
+          <w:szCs w:val="24"/>
+        </w:rPr>
+        <w:t>The clover's outline is drawn using a series of lines. The MoveToEx and LineTo functions are used to position the starting point and endpoint of each line segment.</w:t>
+      </w:r>
+    </w:p>
+    <w:p>
+      <w:pPr>
+        <w:rPr>
+          <w:rFonts w:ascii="Times New Roman" w:hAnsi="Times New Roman" w:cs="Times New Roman"/>
+          <w:sz w:val="28"/>
+          <w:szCs w:val="28"/>
+          <w14:textOutline w14:w="9525" w14:cap="rnd" w14:cmpd="sng" w14:algn="ctr">
+            <w14:solidFill>
+              <w14:srgbClr w14:val="00B050"/>
+            </w14:solidFill>
+            <w14:prstDash w14:val="solid"/>
+            <w14:bevel/>
+          </w14:textOutline>
+        </w:rPr>
+      </w:pPr>
+      <w:r>
+        <w:rPr>
+          <w:rFonts w:ascii="Times New Roman" w:hAnsi="Times New Roman" w:cs="Times New Roman"/>
+          <w:sz w:val="28"/>
+          <w:szCs w:val="28"/>
+          <w14:textOutline w14:w="9525" w14:cap="rnd" w14:cmpd="sng" w14:algn="ctr">
+            <w14:solidFill>
+              <w14:srgbClr w14:val="00B050"/>
+            </w14:solidFill>
+            <w14:prstDash w14:val="solid"/>
+            <w14:bevel/>
+          </w14:textOutline>
+        </w:rPr>
+        <w:t>Code Breakdown</w:t>
+      </w:r>
+    </w:p>
+    <w:p>
+      <w:pPr>
+        <w:rPr>
+          <w:rFonts w:ascii="Times New Roman" w:hAnsi="Times New Roman" w:cs="Times New Roman"/>
+          <w:sz w:val="24"/>
+          <w:szCs w:val="24"/>
+        </w:rPr>
+      </w:pPr>
+      <w:r>
+        <w:rPr>
+          <w:rFonts w:ascii="Times New Roman" w:hAnsi="Times New Roman" w:cs="Times New Roman"/>
+          <w:color w:val="CC00CC"/>
+          <w:sz w:val="24"/>
+          <w:szCs w:val="24"/>
+        </w:rPr>
+        <w:t xml:space="preserve">Define Window Class: </w:t>
+      </w:r>
+      <w:r>
+        <w:rPr>
+          <w:rFonts w:ascii="Times New Roman" w:hAnsi="Times New Roman" w:cs="Times New Roman"/>
+          <w:sz w:val="24"/>
+          <w:szCs w:val="24"/>
+        </w:rPr>
+        <w:t>The WNDCLASS structure is initialized with the necessary attributes for the window class, including the window procedure, background brush, and class name.</w:t>
+      </w:r>
+    </w:p>
+    <w:p>
+      <w:pPr>
+        <w:rPr>
+          <w:rFonts w:ascii="Times New Roman" w:hAnsi="Times New Roman" w:cs="Times New Roman"/>
+          <w:sz w:val="24"/>
+          <w:szCs w:val="24"/>
+        </w:rPr>
+      </w:pPr>
+      <w:r>
+        <w:rPr>
+          <w:rFonts w:ascii="Times New Roman" w:hAnsi="Times New Roman" w:cs="Times New Roman"/>
+          <w:color w:val="CC00CC"/>
+          <w:sz w:val="24"/>
+          <w:szCs w:val="24"/>
+        </w:rPr>
+        <w:t xml:space="preserve">Register Window Class: </w:t>
+      </w:r>
+      <w:r>
+        <w:rPr>
+          <w:rFonts w:ascii="Times New Roman" w:hAnsi="Times New Roman" w:cs="Times New Roman"/>
+          <w:sz w:val="24"/>
+          <w:szCs w:val="24"/>
+        </w:rPr>
+        <w:t>The RegisterClass function registers the window class with Windows, making it available for window creation.</w:t>
+      </w:r>
+    </w:p>
+    <w:p>
+      <w:pPr>
+        <w:rPr>
+          <w:rFonts w:ascii="Times New Roman" w:hAnsi="Times New Roman" w:cs="Times New Roman"/>
+          <w:sz w:val="24"/>
+          <w:szCs w:val="24"/>
+        </w:rPr>
+      </w:pPr>
+      <w:r>
+        <w:rPr>
+          <w:rFonts w:ascii="Times New Roman" w:hAnsi="Times New Roman" w:cs="Times New Roman"/>
+          <w:color w:val="CC00CC"/>
+          <w:sz w:val="24"/>
+          <w:szCs w:val="24"/>
+        </w:rPr>
+        <w:t xml:space="preserve">Create Window: </w:t>
+      </w:r>
+      <w:r>
+        <w:rPr>
+          <w:rFonts w:ascii="Times New Roman" w:hAnsi="Times New Roman" w:cs="Times New Roman"/>
+          <w:sz w:val="24"/>
+          <w:szCs w:val="24"/>
+        </w:rPr>
+        <w:t>The CreateWindow function creates the main window for the application, specifying its parent window, title, style, position, and initial size.</w:t>
+      </w:r>
+    </w:p>
+    <w:p>
+      <w:pPr>
+        <w:rPr>
+          <w:rFonts w:ascii="Times New Roman" w:hAnsi="Times New Roman" w:cs="Times New Roman"/>
+          <w:sz w:val="24"/>
+          <w:szCs w:val="24"/>
+        </w:rPr>
+      </w:pPr>
+      <w:r>
+        <w:rPr>
+          <w:rFonts w:ascii="Times New Roman" w:hAnsi="Times New Roman" w:cs="Times New Roman"/>
+          <w:color w:val="CC00CC"/>
+          <w:sz w:val="24"/>
+          <w:szCs w:val="24"/>
+        </w:rPr>
+        <w:t xml:space="preserve">Message Loop: </w:t>
+      </w:r>
+      <w:r>
+        <w:rPr>
+          <w:rFonts w:ascii="Times New Roman" w:hAnsi="Times New Roman" w:cs="Times New Roman"/>
+          <w:sz w:val="24"/>
+          <w:szCs w:val="24"/>
+        </w:rPr>
+        <w:t>The main message loop retrieves messages from the system's message queue and dispatches them to the window procedure for processing.</w:t>
+      </w:r>
+    </w:p>
+    <w:p>
+      <w:pPr>
+        <w:rPr>
+          <w:rFonts w:ascii="Times New Roman" w:hAnsi="Times New Roman" w:cs="Times New Roman"/>
+          <w:sz w:val="24"/>
+          <w:szCs w:val="24"/>
+        </w:rPr>
+      </w:pPr>
+      <w:r>
+        <w:rPr>
+          <w:rFonts w:ascii="Times New Roman" w:hAnsi="Times New Roman" w:cs="Times New Roman"/>
+          <w:color w:val="CC00CC"/>
+          <w:sz w:val="24"/>
+          <w:szCs w:val="24"/>
+        </w:rPr>
+        <w:t xml:space="preserve">Window Procedure: </w:t>
+      </w:r>
+      <w:r>
+        <w:rPr>
+          <w:rFonts w:ascii="Times New Roman" w:hAnsi="Times New Roman" w:cs="Times New Roman"/>
+          <w:sz w:val="24"/>
+          <w:szCs w:val="24"/>
+        </w:rPr>
+        <w:t>The WndProc function handles messages sent to the window, including WM_SIZE, WM_PAINT, and WM_DESTROY.</w:t>
+      </w:r>
+    </w:p>
+    <w:p>
+      <w:pPr>
+        <w:pStyle w:val="ListParagraph"/>
+        <w:numPr>
+          <w:ilvl w:val="0"/>
+          <w:numId w:val="10"/>
+        </w:numPr>
+        <w:rPr>
+          <w:rFonts w:ascii="Times New Roman" w:hAnsi="Times New Roman" w:cs="Times New Roman"/>
+          <w:sz w:val="24"/>
+          <w:szCs w:val="24"/>
+        </w:rPr>
+      </w:pPr>
+      <w:r>
+        <w:rPr>
+          <w:rFonts w:ascii="Times New Roman" w:hAnsi="Times New Roman" w:cs="Times New Roman"/>
+          <w:color w:val="0000FF"/>
+          <w:sz w:val="24"/>
+          <w:szCs w:val="24"/>
+        </w:rPr>
+        <w:t xml:space="preserve">WM_SIZE: </w:t>
+      </w:r>
+      <w:r>
+        <w:rPr>
+          <w:rFonts w:ascii="Times New Roman" w:hAnsi="Times New Roman" w:cs="Times New Roman"/>
+          <w:sz w:val="24"/>
+          <w:szCs w:val="24"/>
+        </w:rPr>
+        <w:t>Upon receiving a WM_SIZE message, the window's client area dimensions are retrieved and used to calculate the radius of the clover and create the temporary regions.</w:t>
+      </w:r>
+    </w:p>
+    <w:p>
+      <w:pPr>
+        <w:pStyle w:val="ListParagraph"/>
+        <w:numPr>
+          <w:ilvl w:val="0"/>
+          <w:numId w:val="10"/>
+        </w:numPr>
+        <w:rPr>
+          <w:rFonts w:ascii="Times New Roman" w:hAnsi="Times New Roman" w:cs="Times New Roman"/>
+          <w:sz w:val="24"/>
+          <w:szCs w:val="24"/>
+        </w:rPr>
+      </w:pPr>
+      <w:r>
+        <w:rPr>
+          <w:rFonts w:ascii="Times New Roman" w:hAnsi="Times New Roman" w:cs="Times New Roman"/>
+          <w:color w:val="0000FF"/>
+          <w:sz w:val="24"/>
+          <w:szCs w:val="24"/>
+        </w:rPr>
+        <w:t xml:space="preserve">WM_PAINT: </w:t>
+      </w:r>
+      <w:r>
+        <w:rPr>
+          <w:rFonts w:ascii="Times New Roman" w:hAnsi="Times New Roman" w:cs="Times New Roman"/>
+          <w:sz w:val="24"/>
+          <w:szCs w:val="24"/>
+        </w:rPr>
+        <w:t>In response to a WM_PAINT message, a device context is obtained, and the viewport origin is set to the center of the client area. The clipping region is selected into the device context, and the clover's outline is drawn using a series of lines.</w:t>
+      </w:r>
+    </w:p>
+    <w:p>
+      <w:pPr>
+        <w:pStyle w:val="ListParagraph"/>
+        <w:numPr>
+          <w:ilvl w:val="0"/>
+          <w:numId w:val="10"/>
+        </w:numPr>
+        <w:rPr>
+          <w:rFonts w:ascii="Times New Roman" w:hAnsi="Times New Roman" w:cs="Times New Roman"/>
+          <w:sz w:val="24"/>
+          <w:szCs w:val="24"/>
+        </w:rPr>
+      </w:pPr>
+      <w:r>
+        <w:rPr>
+          <w:rFonts w:ascii="Times New Roman" w:hAnsi="Times New Roman" w:cs="Times New Roman"/>
+          <w:color w:val="0000FF"/>
+          <w:sz w:val="24"/>
+          <w:szCs w:val="24"/>
+        </w:rPr>
+        <w:t xml:space="preserve">WM_DESTROY: </w:t>
+      </w:r>
+      <w:r>
+        <w:rPr>
+          <w:rFonts w:ascii="Times New Roman" w:hAnsi="Times New Roman" w:cs="Times New Roman"/>
+          <w:sz w:val="24"/>
+          <w:szCs w:val="24"/>
+        </w:rPr>
+        <w:t>When the window is destroyed, the clipping region is deleted, and a WM_QUIT message is posted to terminate the application.</w:t>
+      </w:r>
+    </w:p>
+    <w:p>
+      <w:pPr>
+        <w:pStyle w:val="ListParagraph"/>
+        <w:rPr>
+          <w:rFonts w:ascii="Times New Roman" w:hAnsi="Times New Roman" w:cs="Times New Roman"/>
+          <w:sz w:val="24"/>
+          <w:szCs w:val="24"/>
+        </w:rPr>
+      </w:pPr>
+    </w:p>
+    <w:p>
+      <w:pPr>
+        <w:ind w:left="360"/>
+        <w:rPr>
+          <w:rFonts w:ascii="Times New Roman" w:hAnsi="Times New Roman" w:cs="Times New Roman"/>
+          <w:sz w:val="24"/>
+          <w:szCs w:val="24"/>
+        </w:rPr>
+      </w:pPr>
+      <w:r>
+        <w:rPr>
+          <w:rFonts w:ascii="Times New Roman" w:hAnsi="Times New Roman" w:cs="Times New Roman"/>
+          <w:sz w:val="24"/>
+          <w:szCs w:val="24"/>
+        </w:rPr>
+        <w:lastRenderedPageBreak/>
+        <w:t xml:space="preserve">The clover drawing program </w:t>
+      </w:r>
+      <w:r>
+        <w:rPr>
+          <w:rFonts w:ascii="Times New Roman" w:hAnsi="Times New Roman" w:cs="Times New Roman"/>
+          <w:color w:val="9900CC"/>
+          <w:sz w:val="24"/>
+          <w:szCs w:val="24"/>
+        </w:rPr>
+        <w:t xml:space="preserve">demonstrates the use of regions for clipping operations and line </w:t>
+      </w:r>
+      <w:r>
+        <w:rPr>
+          <w:rFonts w:ascii="Times New Roman" w:hAnsi="Times New Roman" w:cs="Times New Roman"/>
+          <w:color w:val="9900CC"/>
+          <w:sz w:val="24"/>
+          <w:szCs w:val="24"/>
+        </w:rPr>
+        <w:t>drawing to create a visually appealing graphic.</w:t>
+      </w:r>
+      <w:r>
+        <w:rPr>
+          <w:rFonts w:ascii="Times New Roman" w:hAnsi="Times New Roman" w:cs="Times New Roman"/>
+          <w:sz w:val="24"/>
+          <w:szCs w:val="24"/>
+        </w:rPr>
+        <w:t xml:space="preserve"> It highlights the concept of combining regions to achieve complex clipping shapes and the efficiency of using regions for non-rectangular clipping scenarios.</w:t>
+      </w:r>
+    </w:p>
+    <w:p>
+      <w:pPr>
+        <w:ind w:left="360"/>
+        <w:rPr>
+          <w:rFonts w:ascii="Times New Roman" w:hAnsi="Times New Roman" w:cs="Times New Roman"/>
+          <w:sz w:val="24"/>
+          <w:szCs w:val="24"/>
+        </w:rPr>
+      </w:pPr>
+    </w:p>
+    <w:p>
+      <w:pPr>
+        <w:ind w:left="360"/>
+        <w:rPr>
+          <w:rFonts w:ascii="Times New Roman" w:hAnsi="Times New Roman" w:cs="Times New Roman"/>
+          <w:b/>
+          <w:i/>
+          <w:iCs/>
+          <w:color w:val="E7E6E6" w:themeColor="background2"/>
+          <w:spacing w:val="10"/>
+          <w:sz w:val="24"/>
+          <w:szCs w:val="24"/>
+          <w14:shadow w14:blurRad="63500" w14:dist="50800" w14:dir="13500000" w14:sx="0" w14:sy="0" w14:kx="0" w14:ky="0" w14:algn="none">
+            <w14:srgbClr w14:val="000000">
+              <w14:alpha w14:val="50000"/>
+            </w14:srgbClr>
+          </w14:shadow>
+          <w14:textOutline w14:w="9525" w14:cap="flat" w14:cmpd="sng" w14:algn="ctr">
+            <w14:solidFill>
+              <w14:srgbClr w14:val="FF0000"/>
+            </w14:solidFill>
+            <w14:prstDash w14:val="solid"/>
+            <w14:round/>
+          </w14:textOutline>
+        </w:rPr>
+      </w:pPr>
+      <w:r>
+        <w:rPr>
+          <w:rFonts w:ascii="Times New Roman" w:hAnsi="Times New Roman" w:cs="Times New Roman"/>
+          <w:b/>
+          <w:i/>
+          <w:iCs/>
+          <w:color w:val="E7E6E6" w:themeColor="background2"/>
+          <w:spacing w:val="10"/>
+          <w:sz w:val="24"/>
+          <w:szCs w:val="24"/>
+          <w14:shadow w14:blurRad="63500" w14:dist="50800" w14:dir="13500000" w14:sx="0" w14:sy="0" w14:kx="0" w14:ky="0" w14:algn="none">
+            <w14:srgbClr w14:val="000000">
+              <w14:alpha w14:val="50000"/>
+            </w14:srgbClr>
+          </w14:shadow>
+          <w14:textOutline w14:w="9525" w14:cap="flat" w14:cmpd="sng" w14:algn="ctr">
+            <w14:solidFill>
+              <w14:srgbClr w14:val="FF0000"/>
+            </w14:solidFill>
+            <w14:prstDash w14:val="solid"/>
+            <w14:round/>
+          </w14:textOutline>
+        </w:rPr>
+        <w:t>End of Chapter 5….</w:t>
+      </w:r>
+    </w:p>
     <w:sectPr>
       <w:pgSz w:w="12240" w:h="15840"/>
       <w:pgMar w:top="1440" w:right="1440" w:bottom="1440" w:left="1440" w:header="720" w:footer="720" w:gutter="0"/>
@@ -4222,6 +5652,321 @@
     </w:lvl>
   </w:abstractNum>
   <w:abstractNum w:abstractNumId="2" w15:restartNumberingAfterBreak="0">
+    <w:nsid w:val="2EEB2832"/>
+    <w:multiLevelType w:val="hybridMultilevel"/>
+    <w:tmpl w:val="0B0061A0"/>
+    <w:lvl w:ilvl="0" w:tplc="04090019">
+      <w:start w:val="1"/>
+      <w:numFmt w:val="lowerLetter"/>
+      <w:lvlText w:val="%1."/>
+      <w:lvlJc w:val="left"/>
+      <w:pPr>
+        <w:ind w:left="720" w:hanging="360"/>
+      </w:pPr>
+      <w:rPr>
+        <w:rFonts w:hint="default"/>
+      </w:rPr>
+    </w:lvl>
+    <w:lvl w:ilvl="1" w:tplc="04090019" w:tentative="1">
+      <w:start w:val="1"/>
+      <w:numFmt w:val="lowerLetter"/>
+      <w:lvlText w:val="%2."/>
+      <w:lvlJc w:val="left"/>
+      <w:pPr>
+        <w:ind w:left="1440" w:hanging="360"/>
+      </w:pPr>
+    </w:lvl>
+    <w:lvl w:ilvl="2" w:tplc="0409001B" w:tentative="1">
+      <w:start w:val="1"/>
+      <w:numFmt w:val="lowerRoman"/>
+      <w:lvlText w:val="%3."/>
+      <w:lvlJc w:val="right"/>
+      <w:pPr>
+        <w:ind w:left="2160" w:hanging="180"/>
+      </w:pPr>
+    </w:lvl>
+    <w:lvl w:ilvl="3" w:tplc="0409000F" w:tentative="1">
+      <w:start w:val="1"/>
+      <w:numFmt w:val="decimal"/>
+      <w:lvlText w:val="%4."/>
+      <w:lvlJc w:val="left"/>
+      <w:pPr>
+        <w:ind w:left="2880" w:hanging="360"/>
+      </w:pPr>
+    </w:lvl>
+    <w:lvl w:ilvl="4" w:tplc="04090019" w:tentative="1">
+      <w:start w:val="1"/>
+      <w:numFmt w:val="lowerLetter"/>
+      <w:lvlText w:val="%5."/>
+      <w:lvlJc w:val="left"/>
+      <w:pPr>
+        <w:ind w:left="3600" w:hanging="360"/>
+      </w:pPr>
+    </w:lvl>
+    <w:lvl w:ilvl="5" w:tplc="0409001B" w:tentative="1">
+      <w:start w:val="1"/>
+      <w:numFmt w:val="lowerRoman"/>
+      <w:lvlText w:val="%6."/>
+      <w:lvlJc w:val="right"/>
+      <w:pPr>
+        <w:ind w:left="4320" w:hanging="180"/>
+      </w:pPr>
+    </w:lvl>
+    <w:lvl w:ilvl="6" w:tplc="0409000F" w:tentative="1">
+      <w:start w:val="1"/>
+      <w:numFmt w:val="decimal"/>
+      <w:lvlText w:val="%7."/>
+      <w:lvlJc w:val="left"/>
+      <w:pPr>
+        <w:ind w:left="5040" w:hanging="360"/>
+      </w:pPr>
+    </w:lvl>
+    <w:lvl w:ilvl="7" w:tplc="04090019" w:tentative="1">
+      <w:start w:val="1"/>
+      <w:numFmt w:val="lowerLetter"/>
+      <w:lvlText w:val="%8."/>
+      <w:lvlJc w:val="left"/>
+      <w:pPr>
+        <w:ind w:left="5760" w:hanging="360"/>
+      </w:pPr>
+    </w:lvl>
+    <w:lvl w:ilvl="8" w:tplc="0409001B" w:tentative="1">
+      <w:start w:val="1"/>
+      <w:numFmt w:val="lowerRoman"/>
+      <w:lvlText w:val="%9."/>
+      <w:lvlJc w:val="right"/>
+      <w:pPr>
+        <w:ind w:left="6480" w:hanging="180"/>
+      </w:pPr>
+    </w:lvl>
+  </w:abstractNum>
+  <w:abstractNum w:abstractNumId="3" w15:restartNumberingAfterBreak="0">
+    <w:nsid w:val="33667B6D"/>
+    <w:multiLevelType w:val="hybridMultilevel"/>
+    <w:tmpl w:val="AE4E5872"/>
+    <w:lvl w:ilvl="0" w:tplc="04090001">
+      <w:start w:val="1"/>
+      <w:numFmt w:val="bullet"/>
+      <w:lvlText w:val=""/>
+      <w:lvlJc w:val="left"/>
+      <w:pPr>
+        <w:ind w:left="720" w:hanging="360"/>
+      </w:pPr>
+      <w:rPr>
+        <w:rFonts w:ascii="Symbol" w:hAnsi="Symbol" w:hint="default"/>
+      </w:rPr>
+    </w:lvl>
+    <w:lvl w:ilvl="1" w:tplc="04090003" w:tentative="1">
+      <w:start w:val="1"/>
+      <w:numFmt w:val="bullet"/>
+      <w:lvlText w:val="o"/>
+      <w:lvlJc w:val="left"/>
+      <w:pPr>
+        <w:ind w:left="1440" w:hanging="360"/>
+      </w:pPr>
+      <w:rPr>
+        <w:rFonts w:ascii="Courier New" w:hAnsi="Courier New" w:cs="Courier New" w:hint="default"/>
+      </w:rPr>
+    </w:lvl>
+    <w:lvl w:ilvl="2" w:tplc="04090005" w:tentative="1">
+      <w:start w:val="1"/>
+      <w:numFmt w:val="bullet"/>
+      <w:lvlText w:val=""/>
+      <w:lvlJc w:val="left"/>
+      <w:pPr>
+        <w:ind w:left="2160" w:hanging="360"/>
+      </w:pPr>
+      <w:rPr>
+        <w:rFonts w:ascii="Wingdings" w:hAnsi="Wingdings" w:hint="default"/>
+      </w:rPr>
+    </w:lvl>
+    <w:lvl w:ilvl="3" w:tplc="04090001" w:tentative="1">
+      <w:start w:val="1"/>
+      <w:numFmt w:val="bullet"/>
+      <w:lvlText w:val=""/>
+      <w:lvlJc w:val="left"/>
+      <w:pPr>
+        <w:ind w:left="2880" w:hanging="360"/>
+      </w:pPr>
+      <w:rPr>
+        <w:rFonts w:ascii="Symbol" w:hAnsi="Symbol" w:hint="default"/>
+      </w:rPr>
+    </w:lvl>
+    <w:lvl w:ilvl="4" w:tplc="04090003" w:tentative="1">
+      <w:start w:val="1"/>
+      <w:numFmt w:val="bullet"/>
+      <w:lvlText w:val="o"/>
+      <w:lvlJc w:val="left"/>
+      <w:pPr>
+        <w:ind w:left="3600" w:hanging="360"/>
+      </w:pPr>
+      <w:rPr>
+        <w:rFonts w:ascii="Courier New" w:hAnsi="Courier New" w:cs="Courier New" w:hint="default"/>
+      </w:rPr>
+    </w:lvl>
+    <w:lvl w:ilvl="5" w:tplc="04090005" w:tentative="1">
+      <w:start w:val="1"/>
+      <w:numFmt w:val="bullet"/>
+      <w:lvlText w:val=""/>
+      <w:lvlJc w:val="left"/>
+      <w:pPr>
+        <w:ind w:left="4320" w:hanging="360"/>
+      </w:pPr>
+      <w:rPr>
+        <w:rFonts w:ascii="Wingdings" w:hAnsi="Wingdings" w:hint="default"/>
+      </w:rPr>
+    </w:lvl>
+    <w:lvl w:ilvl="6" w:tplc="04090001" w:tentative="1">
+      <w:start w:val="1"/>
+      <w:numFmt w:val="bullet"/>
+      <w:lvlText w:val=""/>
+      <w:lvlJc w:val="left"/>
+      <w:pPr>
+        <w:ind w:left="5040" w:hanging="360"/>
+      </w:pPr>
+      <w:rPr>
+        <w:rFonts w:ascii="Symbol" w:hAnsi="Symbol" w:hint="default"/>
+      </w:rPr>
+    </w:lvl>
+    <w:lvl w:ilvl="7" w:tplc="04090003" w:tentative="1">
+      <w:start w:val="1"/>
+      <w:numFmt w:val="bullet"/>
+      <w:lvlText w:val="o"/>
+      <w:lvlJc w:val="left"/>
+      <w:pPr>
+        <w:ind w:left="5760" w:hanging="360"/>
+      </w:pPr>
+      <w:rPr>
+        <w:rFonts w:ascii="Courier New" w:hAnsi="Courier New" w:cs="Courier New" w:hint="default"/>
+      </w:rPr>
+    </w:lvl>
+    <w:lvl w:ilvl="8" w:tplc="04090005" w:tentative="1">
+      <w:start w:val="1"/>
+      <w:numFmt w:val="bullet"/>
+      <w:lvlText w:val=""/>
+      <w:lvlJc w:val="left"/>
+      <w:pPr>
+        <w:ind w:left="6480" w:hanging="360"/>
+      </w:pPr>
+      <w:rPr>
+        <w:rFonts w:ascii="Wingdings" w:hAnsi="Wingdings" w:hint="default"/>
+      </w:rPr>
+    </w:lvl>
+  </w:abstractNum>
+  <w:abstractNum w:abstractNumId="4" w15:restartNumberingAfterBreak="0">
+    <w:nsid w:val="387A4D58"/>
+    <w:multiLevelType w:val="hybridMultilevel"/>
+    <w:tmpl w:val="E59E7A66"/>
+    <w:lvl w:ilvl="0" w:tplc="04090001">
+      <w:start w:val="1"/>
+      <w:numFmt w:val="bullet"/>
+      <w:lvlText w:val=""/>
+      <w:lvlJc w:val="left"/>
+      <w:pPr>
+        <w:ind w:left="720" w:hanging="360"/>
+      </w:pPr>
+      <w:rPr>
+        <w:rFonts w:ascii="Symbol" w:hAnsi="Symbol" w:hint="default"/>
+      </w:rPr>
+    </w:lvl>
+    <w:lvl w:ilvl="1" w:tplc="04090003" w:tentative="1">
+      <w:start w:val="1"/>
+      <w:numFmt w:val="bullet"/>
+      <w:lvlText w:val="o"/>
+      <w:lvlJc w:val="left"/>
+      <w:pPr>
+        <w:ind w:left="1440" w:hanging="360"/>
+      </w:pPr>
+      <w:rPr>
+        <w:rFonts w:ascii="Courier New" w:hAnsi="Courier New" w:cs="Courier New" w:hint="default"/>
+      </w:rPr>
+    </w:lvl>
+    <w:lvl w:ilvl="2" w:tplc="04090005" w:tentative="1">
+      <w:start w:val="1"/>
+      <w:numFmt w:val="bullet"/>
+      <w:lvlText w:val=""/>
+      <w:lvlJc w:val="left"/>
+      <w:pPr>
+        <w:ind w:left="2160" w:hanging="360"/>
+      </w:pPr>
+      <w:rPr>
+        <w:rFonts w:ascii="Wingdings" w:hAnsi="Wingdings" w:hint="default"/>
+      </w:rPr>
+    </w:lvl>
+    <w:lvl w:ilvl="3" w:tplc="04090001" w:tentative="1">
+      <w:start w:val="1"/>
+      <w:numFmt w:val="bullet"/>
+      <w:lvlText w:val=""/>
+      <w:lvlJc w:val="left"/>
+      <w:pPr>
+        <w:ind w:left="2880" w:hanging="360"/>
+      </w:pPr>
+      <w:rPr>
+        <w:rFonts w:ascii="Symbol" w:hAnsi="Symbol" w:hint="default"/>
+      </w:rPr>
+    </w:lvl>
+    <w:lvl w:ilvl="4" w:tplc="04090003" w:tentative="1">
+      <w:start w:val="1"/>
+      <w:numFmt w:val="bullet"/>
+      <w:lvlText w:val="o"/>
+      <w:lvlJc w:val="left"/>
+      <w:pPr>
+        <w:ind w:left="3600" w:hanging="360"/>
+      </w:pPr>
+      <w:rPr>
+        <w:rFonts w:ascii="Courier New" w:hAnsi="Courier New" w:cs="Courier New" w:hint="default"/>
+      </w:rPr>
+    </w:lvl>
+    <w:lvl w:ilvl="5" w:tplc="04090005" w:tentative="1">
+      <w:start w:val="1"/>
+      <w:numFmt w:val="bullet"/>
+      <w:lvlText w:val=""/>
+      <w:lvlJc w:val="left"/>
+      <w:pPr>
+        <w:ind w:left="4320" w:hanging="360"/>
+      </w:pPr>
+      <w:rPr>
+        <w:rFonts w:ascii="Wingdings" w:hAnsi="Wingdings" w:hint="default"/>
+      </w:rPr>
+    </w:lvl>
+    <w:lvl w:ilvl="6" w:tplc="04090001" w:tentative="1">
+      <w:start w:val="1"/>
+      <w:numFmt w:val="bullet"/>
+      <w:lvlText w:val=""/>
+      <w:lvlJc w:val="left"/>
+      <w:pPr>
+        <w:ind w:left="5040" w:hanging="360"/>
+      </w:pPr>
+      <w:rPr>
+        <w:rFonts w:ascii="Symbol" w:hAnsi="Symbol" w:hint="default"/>
+      </w:rPr>
+    </w:lvl>
+    <w:lvl w:ilvl="7" w:tplc="04090003" w:tentative="1">
+      <w:start w:val="1"/>
+      <w:numFmt w:val="bullet"/>
+      <w:lvlText w:val="o"/>
+      <w:lvlJc w:val="left"/>
+      <w:pPr>
+        <w:ind w:left="5760" w:hanging="360"/>
+      </w:pPr>
+      <w:rPr>
+        <w:rFonts w:ascii="Courier New" w:hAnsi="Courier New" w:cs="Courier New" w:hint="default"/>
+      </w:rPr>
+    </w:lvl>
+    <w:lvl w:ilvl="8" w:tplc="04090005" w:tentative="1">
+      <w:start w:val="1"/>
+      <w:numFmt w:val="bullet"/>
+      <w:lvlText w:val=""/>
+      <w:lvlJc w:val="left"/>
+      <w:pPr>
+        <w:ind w:left="6480" w:hanging="360"/>
+      </w:pPr>
+      <w:rPr>
+        <w:rFonts w:ascii="Wingdings" w:hAnsi="Wingdings" w:hint="default"/>
+      </w:rPr>
+    </w:lvl>
+  </w:abstractNum>
+  <w:abstractNum w:abstractNumId="5" w15:restartNumberingAfterBreak="0">
     <w:nsid w:val="390F2E8D"/>
     <w:multiLevelType w:val="hybridMultilevel"/>
     <w:tmpl w:val="2762577A"/>
@@ -4334,7 +6079,7 @@
       </w:rPr>
     </w:lvl>
   </w:abstractNum>
-  <w:abstractNum w:abstractNumId="3" w15:restartNumberingAfterBreak="0">
+  <w:abstractNum w:abstractNumId="6" w15:restartNumberingAfterBreak="0">
     <w:nsid w:val="4B245F14"/>
     <w:multiLevelType w:val="hybridMultilevel"/>
     <w:tmpl w:val="8E608A22"/>
@@ -4447,7 +6192,120 @@
       </w:rPr>
     </w:lvl>
   </w:abstractNum>
-  <w:abstractNum w:abstractNumId="4" w15:restartNumberingAfterBreak="0">
+  <w:abstractNum w:abstractNumId="7" w15:restartNumberingAfterBreak="0">
+    <w:nsid w:val="4EB1174A"/>
+    <w:multiLevelType w:val="hybridMultilevel"/>
+    <w:tmpl w:val="318ACB84"/>
+    <w:lvl w:ilvl="0" w:tplc="04090001">
+      <w:start w:val="1"/>
+      <w:numFmt w:val="bullet"/>
+      <w:lvlText w:val=""/>
+      <w:lvlJc w:val="left"/>
+      <w:pPr>
+        <w:ind w:left="720" w:hanging="360"/>
+      </w:pPr>
+      <w:rPr>
+        <w:rFonts w:ascii="Symbol" w:hAnsi="Symbol" w:hint="default"/>
+      </w:rPr>
+    </w:lvl>
+    <w:lvl w:ilvl="1" w:tplc="04090003" w:tentative="1">
+      <w:start w:val="1"/>
+      <w:numFmt w:val="bullet"/>
+      <w:lvlText w:val="o"/>
+      <w:lvlJc w:val="left"/>
+      <w:pPr>
+        <w:ind w:left="1440" w:hanging="360"/>
+      </w:pPr>
+      <w:rPr>
+        <w:rFonts w:ascii="Courier New" w:hAnsi="Courier New" w:cs="Courier New" w:hint="default"/>
+      </w:rPr>
+    </w:lvl>
+    <w:lvl w:ilvl="2" w:tplc="04090005" w:tentative="1">
+      <w:start w:val="1"/>
+      <w:numFmt w:val="bullet"/>
+      <w:lvlText w:val=""/>
+      <w:lvlJc w:val="left"/>
+      <w:pPr>
+        <w:ind w:left="2160" w:hanging="360"/>
+      </w:pPr>
+      <w:rPr>
+        <w:rFonts w:ascii="Wingdings" w:hAnsi="Wingdings" w:hint="default"/>
+      </w:rPr>
+    </w:lvl>
+    <w:lvl w:ilvl="3" w:tplc="04090001" w:tentative="1">
+      <w:start w:val="1"/>
+      <w:numFmt w:val="bullet"/>
+      <w:lvlText w:val=""/>
+      <w:lvlJc w:val="left"/>
+      <w:pPr>
+        <w:ind w:left="2880" w:hanging="360"/>
+      </w:pPr>
+      <w:rPr>
+        <w:rFonts w:ascii="Symbol" w:hAnsi="Symbol" w:hint="default"/>
+      </w:rPr>
+    </w:lvl>
+    <w:lvl w:ilvl="4" w:tplc="04090003" w:tentative="1">
+      <w:start w:val="1"/>
+      <w:numFmt w:val="bullet"/>
+      <w:lvlText w:val="o"/>
+      <w:lvlJc w:val="left"/>
+      <w:pPr>
+        <w:ind w:left="3600" w:hanging="360"/>
+      </w:pPr>
+      <w:rPr>
+        <w:rFonts w:ascii="Courier New" w:hAnsi="Courier New" w:cs="Courier New" w:hint="default"/>
+      </w:rPr>
+    </w:lvl>
+    <w:lvl w:ilvl="5" w:tplc="04090005" w:tentative="1">
+      <w:start w:val="1"/>
+      <w:numFmt w:val="bullet"/>
+      <w:lvlText w:val=""/>
+      <w:lvlJc w:val="left"/>
+      <w:pPr>
+        <w:ind w:left="4320" w:hanging="360"/>
+      </w:pPr>
+      <w:rPr>
+        <w:rFonts w:ascii="Wingdings" w:hAnsi="Wingdings" w:hint="default"/>
+      </w:rPr>
+    </w:lvl>
+    <w:lvl w:ilvl="6" w:tplc="04090001" w:tentative="1">
+      <w:start w:val="1"/>
+      <w:numFmt w:val="bullet"/>
+      <w:lvlText w:val=""/>
+      <w:lvlJc w:val="left"/>
+      <w:pPr>
+        <w:ind w:left="5040" w:hanging="360"/>
+      </w:pPr>
+      <w:rPr>
+        <w:rFonts w:ascii="Symbol" w:hAnsi="Symbol" w:hint="default"/>
+      </w:rPr>
+    </w:lvl>
+    <w:lvl w:ilvl="7" w:tplc="04090003" w:tentative="1">
+      <w:start w:val="1"/>
+      <w:numFmt w:val="bullet"/>
+      <w:lvlText w:val="o"/>
+      <w:lvlJc w:val="left"/>
+      <w:pPr>
+        <w:ind w:left="5760" w:hanging="360"/>
+      </w:pPr>
+      <w:rPr>
+        <w:rFonts w:ascii="Courier New" w:hAnsi="Courier New" w:cs="Courier New" w:hint="default"/>
+      </w:rPr>
+    </w:lvl>
+    <w:lvl w:ilvl="8" w:tplc="04090005" w:tentative="1">
+      <w:start w:val="1"/>
+      <w:numFmt w:val="bullet"/>
+      <w:lvlText w:val=""/>
+      <w:lvlJc w:val="left"/>
+      <w:pPr>
+        <w:ind w:left="6480" w:hanging="360"/>
+      </w:pPr>
+      <w:rPr>
+        <w:rFonts w:ascii="Wingdings" w:hAnsi="Wingdings" w:hint="default"/>
+      </w:rPr>
+    </w:lvl>
+  </w:abstractNum>
+  <w:abstractNum w:abstractNumId="8" w15:restartNumberingAfterBreak="0">
     <w:nsid w:val="56B8103E"/>
     <w:multiLevelType w:val="hybridMultilevel"/>
     <w:tmpl w:val="A1A61018"/>
@@ -4560,7 +6418,7 @@
       </w:rPr>
     </w:lvl>
   </w:abstractNum>
-  <w:abstractNum w:abstractNumId="5" w15:restartNumberingAfterBreak="0">
+  <w:abstractNum w:abstractNumId="9" w15:restartNumberingAfterBreak="0">
     <w:nsid w:val="5FE17D18"/>
     <w:multiLevelType w:val="hybridMultilevel"/>
     <w:tmpl w:val="9D4874FA"/>
@@ -4673,7 +6531,7 @@
       </w:rPr>
     </w:lvl>
   </w:abstractNum>
-  <w:abstractNum w:abstractNumId="6" w15:restartNumberingAfterBreak="0">
+  <w:abstractNum w:abstractNumId="10" w15:restartNumberingAfterBreak="0">
     <w:nsid w:val="7D2017D5"/>
     <w:multiLevelType w:val="hybridMultilevel"/>
     <w:tmpl w:val="D5164270"/>
@@ -4787,25 +6645,37 @@
     </w:lvl>
   </w:abstractNum>
   <w:num w:numId="1">
-    <w:abstractNumId w:val="6"/>
+    <w:abstractNumId w:val="10"/>
   </w:num>
   <w:num w:numId="2">
-    <w:abstractNumId w:val="4"/>
+    <w:abstractNumId w:val="8"/>
   </w:num>
   <w:num w:numId="3">
-    <w:abstractNumId w:val="2"/>
+    <w:abstractNumId w:val="5"/>
   </w:num>
   <w:num w:numId="4">
     <w:abstractNumId w:val="1"/>
   </w:num>
   <w:num w:numId="5">
-    <w:abstractNumId w:val="3"/>
+    <w:abstractNumId w:val="6"/>
   </w:num>
   <w:num w:numId="6">
-    <w:abstractNumId w:val="5"/>
+    <w:abstractNumId w:val="9"/>
   </w:num>
   <w:num w:numId="7">
     <w:abstractNumId w:val="0"/>
+  </w:num>
+  <w:num w:numId="8">
+    <w:abstractNumId w:val="4"/>
+  </w:num>
+  <w:num w:numId="9">
+    <w:abstractNumId w:val="3"/>
+  </w:num>
+  <w:num w:numId="10">
+    <w:abstractNumId w:val="7"/>
+  </w:num>
+  <w:num w:numId="11">
+    <w:abstractNumId w:val="2"/>
   </w:num>
 </w:numbering>
 </file>

</xml_diff>